<commit_message>
Updates in anticaption for Meeting 4 assignment hand-in
</commit_message>
<xml_diff>
--- a/Stargazer_ChangeRequests.docx
+++ b/Stargazer_ChangeRequests.docx
@@ -439,7 +439,7 @@
           <w:sz w:val="32"/>
           <w:szCs w:val="32"/>
         </w:rPr>
-        <w:t>6</w:t>
+        <w:t>13</w:t>
       </w:r>
       <w:r>
         <w:rPr>
@@ -740,6 +740,107 @@
           </w:p>
         </w:tc>
       </w:tr>
+      <w:tr>
+        <w:tc>
+          <w:tcPr>
+            <w:tcW w:w="2304" w:type="dxa"/>
+          </w:tcPr>
+          <w:p>
+            <w:pPr>
+              <w:pStyle w:val="Tabletext"/>
+              <w:spacing w:before="120"/>
+              <w:jc w:val="center"/>
+              <w:rPr>
+                <w:rFonts w:ascii="Arial" w:hAnsi="Arial" w:cs="Arial"/>
+                <w:sz w:val="24"/>
+                <w:szCs w:val="24"/>
+              </w:rPr>
+            </w:pPr>
+            <w:r>
+              <w:rPr>
+                <w:rFonts w:ascii="Arial" w:hAnsi="Arial" w:cs="Arial"/>
+                <w:sz w:val="24"/>
+                <w:szCs w:val="24"/>
+              </w:rPr>
+              <w:t>11/13/2009</w:t>
+            </w:r>
+          </w:p>
+        </w:tc>
+        <w:tc>
+          <w:tcPr>
+            <w:tcW w:w="1152" w:type="dxa"/>
+          </w:tcPr>
+          <w:p>
+            <w:pPr>
+              <w:pStyle w:val="Tabletext"/>
+              <w:spacing w:before="120"/>
+              <w:jc w:val="center"/>
+              <w:rPr>
+                <w:rFonts w:ascii="Arial" w:hAnsi="Arial" w:cs="Arial"/>
+                <w:sz w:val="24"/>
+                <w:szCs w:val="24"/>
+              </w:rPr>
+            </w:pPr>
+            <w:r>
+              <w:rPr>
+                <w:rFonts w:ascii="Arial" w:hAnsi="Arial" w:cs="Arial"/>
+                <w:sz w:val="24"/>
+                <w:szCs w:val="24"/>
+              </w:rPr>
+              <w:t>1.1</w:t>
+            </w:r>
+          </w:p>
+        </w:tc>
+        <w:tc>
+          <w:tcPr>
+            <w:tcW w:w="3744" w:type="dxa"/>
+          </w:tcPr>
+          <w:p>
+            <w:pPr>
+              <w:pStyle w:val="Tabletext"/>
+              <w:spacing w:before="120"/>
+              <w:rPr>
+                <w:rFonts w:ascii="Arial" w:hAnsi="Arial" w:cs="Arial"/>
+                <w:sz w:val="24"/>
+                <w:szCs w:val="24"/>
+              </w:rPr>
+            </w:pPr>
+            <w:r>
+              <w:rPr>
+                <w:rFonts w:ascii="Arial" w:hAnsi="Arial" w:cs="Arial"/>
+                <w:sz w:val="24"/>
+                <w:szCs w:val="24"/>
+              </w:rPr>
+              <w:t>First changes added</w:t>
+            </w:r>
+          </w:p>
+        </w:tc>
+        <w:tc>
+          <w:tcPr>
+            <w:tcW w:w="2304" w:type="dxa"/>
+          </w:tcPr>
+          <w:p>
+            <w:pPr>
+              <w:pStyle w:val="Tabletext"/>
+              <w:spacing w:before="120"/>
+              <w:jc w:val="center"/>
+              <w:rPr>
+                <w:rFonts w:ascii="Arial" w:hAnsi="Arial" w:cs="Arial"/>
+                <w:sz w:val="24"/>
+                <w:szCs w:val="24"/>
+              </w:rPr>
+            </w:pPr>
+            <w:r>
+              <w:rPr>
+                <w:rFonts w:ascii="Arial" w:hAnsi="Arial" w:cs="Arial"/>
+                <w:sz w:val="24"/>
+                <w:szCs w:val="24"/>
+              </w:rPr>
+              <w:t>Robert</w:t>
+            </w:r>
+          </w:p>
+        </w:tc>
+      </w:tr>
     </w:tbl>
     <w:p>
       <w:pPr>
@@ -854,7 +955,13 @@
               <w:rPr>
                 <w:rFonts w:ascii="Arial" w:eastAsia="Times New Roman" w:hAnsi="Arial" w:cs="Times New Roman"/>
               </w:rPr>
-              <w:t>November , 2009</w:t>
+              <w:t>November,</w:t>
+            </w:r>
+            <w:r>
+              <w:rPr>
+                <w:rFonts w:ascii="Arial" w:eastAsia="Times New Roman" w:hAnsi="Arial" w:cs="Times New Roman"/>
+              </w:rPr>
+              <w:t xml:space="preserve"> 2009</w:t>
             </w:r>
           </w:p>
         </w:tc>
@@ -936,6 +1043,70 @@
                 <w:szCs w:val="24"/>
               </w:rPr>
             </w:pPr>
+            <w:r>
+              <w:rPr>
+                <w:rFonts w:eastAsia="Times New Roman" w:cs="Times New Roman"/>
+                <w:sz w:val="24"/>
+                <w:szCs w:val="24"/>
+              </w:rPr>
+              <w:t xml:space="preserve">Create user and administrator access rights to our website. Users should be able to </w:t>
+            </w:r>
+            <w:r>
+              <w:rPr>
+                <w:rFonts w:eastAsia="Times New Roman" w:cs="Times New Roman"/>
+                <w:sz w:val="24"/>
+                <w:szCs w:val="24"/>
+              </w:rPr>
+              <w:t>add, edit and delete their own schedules and edit their profile</w:t>
+            </w:r>
+            <w:r>
+              <w:rPr>
+                <w:rFonts w:eastAsia="Times New Roman" w:cs="Times New Roman"/>
+                <w:sz w:val="24"/>
+                <w:szCs w:val="24"/>
+              </w:rPr>
+              <w:t xml:space="preserve">. Administrators should be able to add users and </w:t>
+            </w:r>
+            <w:r>
+              <w:rPr>
+                <w:rFonts w:eastAsia="Times New Roman" w:cs="Times New Roman"/>
+                <w:sz w:val="24"/>
+                <w:szCs w:val="24"/>
+              </w:rPr>
+              <w:t xml:space="preserve">manage (edit and </w:t>
+            </w:r>
+            <w:r>
+              <w:rPr>
+                <w:rFonts w:eastAsia="Times New Roman" w:cs="Times New Roman"/>
+                <w:sz w:val="24"/>
+                <w:szCs w:val="24"/>
+              </w:rPr>
+              <w:t>delete</w:t>
+            </w:r>
+            <w:r>
+              <w:rPr>
+                <w:rFonts w:eastAsia="Times New Roman" w:cs="Times New Roman"/>
+                <w:sz w:val="24"/>
+                <w:szCs w:val="24"/>
+              </w:rPr>
+              <w:t>) any schedule</w:t>
+            </w:r>
+            <w:r>
+              <w:rPr>
+                <w:rFonts w:eastAsia="Times New Roman" w:cs="Times New Roman"/>
+                <w:sz w:val="24"/>
+                <w:szCs w:val="24"/>
+              </w:rPr>
+              <w:t>.</w:t>
+            </w:r>
+            <w:r>
+              <w:rPr>
+                <w:rFonts w:eastAsia="Times New Roman" w:cs="Times New Roman"/>
+                <w:sz w:val="24"/>
+                <w:szCs w:val="24"/>
+              </w:rPr>
+              <w:t xml:space="preserve"> This will require changes to our security code files and possibly additional pages added to the site.</w:t>
+            </w:r>
           </w:p>
         </w:tc>
         <w:tc>
@@ -951,6 +1122,286 @@
                 <w:szCs w:val="24"/>
               </w:rPr>
             </w:pPr>
+            <w:r>
+              <w:rPr>
+                <w:rFonts w:eastAsia="Times New Roman" w:cs="Times New Roman"/>
+                <w:sz w:val="24"/>
+                <w:szCs w:val="24"/>
+              </w:rPr>
+              <w:t>11/15/2009</w:t>
+            </w:r>
+          </w:p>
+        </w:tc>
+      </w:tr>
+      <w:tr>
+        <w:trPr>
+          <w:gridAfter w:val="1"/>
+          <w:wAfter w:w="11" w:type="dxa"/>
+          <w:trHeight w:val="188"/>
+          <w:jc w:val="center"/>
+        </w:trPr>
+        <w:tc>
+          <w:tcPr>
+            <w:tcW w:w="7431" w:type="dxa"/>
+          </w:tcPr>
+          <w:p>
+            <w:pPr>
+              <w:pStyle w:val="NoSpacing"/>
+              <w:rPr>
+                <w:rFonts w:eastAsia="Times New Roman" w:cs="Times New Roman"/>
+                <w:sz w:val="24"/>
+                <w:szCs w:val="24"/>
+              </w:rPr>
+            </w:pPr>
+            <w:r>
+              <w:rPr>
+                <w:rFonts w:eastAsia="Times New Roman" w:cs="Times New Roman"/>
+                <w:sz w:val="24"/>
+                <w:szCs w:val="24"/>
+              </w:rPr>
+              <w:t>We should migrate our site to</w:t>
+            </w:r>
+            <w:r>
+              <w:rPr>
+                <w:rFonts w:eastAsia="Times New Roman" w:cs="Times New Roman"/>
+                <w:sz w:val="24"/>
+                <w:szCs w:val="24"/>
+              </w:rPr>
+              <w:t xml:space="preserve"> </w:t>
+            </w:r>
+            <w:r>
+              <w:rPr>
+                <w:rFonts w:eastAsia="Times New Roman" w:cs="Times New Roman"/>
+                <w:sz w:val="24"/>
+                <w:szCs w:val="24"/>
+              </w:rPr>
+              <w:t xml:space="preserve">use HTTPS instead of HTTP to </w:t>
+            </w:r>
+            <w:r>
+              <w:rPr>
+                <w:rFonts w:eastAsia="Times New Roman" w:cs="Times New Roman"/>
+                <w:sz w:val="24"/>
+                <w:szCs w:val="24"/>
+              </w:rPr>
+              <w:t>increase</w:t>
+            </w:r>
+            <w:r>
+              <w:rPr>
+                <w:rFonts w:eastAsia="Times New Roman" w:cs="Times New Roman"/>
+                <w:sz w:val="24"/>
+                <w:szCs w:val="24"/>
+              </w:rPr>
+              <w:t xml:space="preserve"> security.</w:t>
+            </w:r>
+            <w:r>
+              <w:rPr>
+                <w:rFonts w:eastAsia="Times New Roman" w:cs="Times New Roman"/>
+                <w:sz w:val="24"/>
+                <w:szCs w:val="24"/>
+              </w:rPr>
+              <w:t xml:space="preserve"> This will affect only our server setup.</w:t>
+            </w:r>
+          </w:p>
+        </w:tc>
+        <w:tc>
+          <w:tcPr>
+            <w:tcW w:w="2019" w:type="dxa"/>
+          </w:tcPr>
+          <w:p>
+            <w:pPr>
+              <w:pStyle w:val="NoSpacing"/>
+              <w:rPr>
+                <w:rFonts w:eastAsia="Times New Roman" w:cs="Times New Roman"/>
+                <w:sz w:val="24"/>
+                <w:szCs w:val="24"/>
+              </w:rPr>
+            </w:pPr>
+          </w:p>
+        </w:tc>
+      </w:tr>
+      <w:tr>
+        <w:trPr>
+          <w:gridAfter w:val="1"/>
+          <w:wAfter w:w="11" w:type="dxa"/>
+          <w:trHeight w:val="188"/>
+          <w:jc w:val="center"/>
+        </w:trPr>
+        <w:tc>
+          <w:tcPr>
+            <w:tcW w:w="7431" w:type="dxa"/>
+          </w:tcPr>
+          <w:p>
+            <w:pPr>
+              <w:pStyle w:val="NoSpacing"/>
+              <w:rPr>
+                <w:rFonts w:eastAsia="Times New Roman" w:cs="Times New Roman"/>
+                <w:sz w:val="24"/>
+                <w:szCs w:val="24"/>
+              </w:rPr>
+            </w:pPr>
+            <w:r>
+              <w:rPr>
+                <w:rFonts w:eastAsia="Times New Roman" w:cs="Times New Roman"/>
+                <w:sz w:val="24"/>
+                <w:szCs w:val="24"/>
+              </w:rPr>
+              <w:t>Comments and headers should be added to our code. This will affect our currently developed code files and all future code files.</w:t>
+            </w:r>
+          </w:p>
+        </w:tc>
+        <w:tc>
+          <w:tcPr>
+            <w:tcW w:w="2019" w:type="dxa"/>
+          </w:tcPr>
+          <w:p>
+            <w:pPr>
+              <w:pStyle w:val="NoSpacing"/>
+              <w:rPr>
+                <w:rFonts w:eastAsia="Times New Roman" w:cs="Times New Roman"/>
+                <w:sz w:val="24"/>
+                <w:szCs w:val="24"/>
+              </w:rPr>
+            </w:pPr>
+          </w:p>
+        </w:tc>
+      </w:tr>
+      <w:tr>
+        <w:trPr>
+          <w:gridAfter w:val="1"/>
+          <w:wAfter w:w="11" w:type="dxa"/>
+          <w:trHeight w:val="188"/>
+          <w:jc w:val="center"/>
+        </w:trPr>
+        <w:tc>
+          <w:tcPr>
+            <w:tcW w:w="7431" w:type="dxa"/>
+          </w:tcPr>
+          <w:p>
+            <w:pPr>
+              <w:pStyle w:val="NoSpacing"/>
+              <w:rPr>
+                <w:rFonts w:eastAsia="Times New Roman" w:cs="Times New Roman"/>
+                <w:sz w:val="24"/>
+                <w:szCs w:val="24"/>
+              </w:rPr>
+            </w:pPr>
+            <w:r>
+              <w:rPr>
+                <w:rFonts w:eastAsia="Times New Roman" w:cs="Times New Roman"/>
+                <w:sz w:val="24"/>
+                <w:szCs w:val="24"/>
+              </w:rPr>
+              <w:t xml:space="preserve">Our use case diagram needs to be modified to indicate the 2 separate sections of our project; the web server and the </w:t>
+            </w:r>
+            <w:r>
+              <w:rPr>
+                <w:rFonts w:eastAsia="Times New Roman" w:cs="Times New Roman"/>
+                <w:sz w:val="24"/>
+                <w:szCs w:val="24"/>
+              </w:rPr>
+              <w:t>controller</w:t>
+            </w:r>
+            <w:r>
+              <w:rPr>
+                <w:rFonts w:eastAsia="Times New Roman" w:cs="Times New Roman"/>
+                <w:sz w:val="24"/>
+                <w:szCs w:val="24"/>
+              </w:rPr>
+              <w:t xml:space="preserve"> application. We will also need to add arrows to all actions to show who originates the action and who receives it.</w:t>
+            </w:r>
+          </w:p>
+        </w:tc>
+        <w:tc>
+          <w:tcPr>
+            <w:tcW w:w="2019" w:type="dxa"/>
+          </w:tcPr>
+          <w:p>
+            <w:pPr>
+              <w:pStyle w:val="NoSpacing"/>
+              <w:rPr>
+                <w:rFonts w:eastAsia="Times New Roman" w:cs="Times New Roman"/>
+                <w:sz w:val="24"/>
+                <w:szCs w:val="24"/>
+              </w:rPr>
+            </w:pPr>
+            <w:r>
+              <w:rPr>
+                <w:rFonts w:eastAsia="Times New Roman" w:cs="Times New Roman"/>
+                <w:sz w:val="24"/>
+                <w:szCs w:val="24"/>
+              </w:rPr>
+              <w:t>11/13/2009</w:t>
+            </w:r>
+          </w:p>
+        </w:tc>
+      </w:tr>
+      <w:tr>
+        <w:trPr>
+          <w:gridAfter w:val="1"/>
+          <w:wAfter w:w="11" w:type="dxa"/>
+          <w:trHeight w:val="188"/>
+          <w:jc w:val="center"/>
+        </w:trPr>
+        <w:tc>
+          <w:tcPr>
+            <w:tcW w:w="7431" w:type="dxa"/>
+          </w:tcPr>
+          <w:p>
+            <w:pPr>
+              <w:pStyle w:val="NoSpacing"/>
+              <w:rPr>
+                <w:rFonts w:eastAsia="Times New Roman" w:cs="Times New Roman"/>
+                <w:sz w:val="24"/>
+                <w:szCs w:val="24"/>
+              </w:rPr>
+            </w:pPr>
+            <w:r>
+              <w:rPr>
+                <w:rFonts w:eastAsia="Times New Roman" w:cs="Times New Roman"/>
+                <w:sz w:val="24"/>
+                <w:szCs w:val="24"/>
+              </w:rPr>
+              <w:t>A class diagram will need to be created and added to the developer</w:t>
+            </w:r>
+            <w:r>
+              <w:rPr>
+                <w:rFonts w:eastAsia="Times New Roman" w:cs="Times New Roman"/>
+                <w:sz w:val="24"/>
+                <w:szCs w:val="24"/>
+              </w:rPr>
+              <w:t>’</w:t>
+            </w:r>
+            <w:r>
+              <w:rPr>
+                <w:rFonts w:eastAsia="Times New Roman" w:cs="Times New Roman"/>
+                <w:sz w:val="24"/>
+                <w:szCs w:val="24"/>
+              </w:rPr>
+              <w:t>s guide.</w:t>
+            </w:r>
+          </w:p>
+        </w:tc>
+        <w:tc>
+          <w:tcPr>
+            <w:tcW w:w="2019" w:type="dxa"/>
+          </w:tcPr>
+          <w:p>
+            <w:pPr>
+              <w:pStyle w:val="NoSpacing"/>
+              <w:rPr>
+                <w:rFonts w:eastAsia="Times New Roman" w:cs="Times New Roman"/>
+                <w:sz w:val="24"/>
+                <w:szCs w:val="24"/>
+              </w:rPr>
+            </w:pPr>
+            <w:r>
+              <w:rPr>
+                <w:rFonts w:eastAsia="Times New Roman" w:cs="Times New Roman"/>
+                <w:sz w:val="24"/>
+                <w:szCs w:val="24"/>
+              </w:rPr>
+              <w:t>11/16/2009</w:t>
+            </w:r>
           </w:p>
         </w:tc>
       </w:tr>
@@ -4824,7 +5275,7 @@
 </file>
 
 <file path=customXml/itemProps2.xml><?xml version="1.0" encoding="utf-8"?>
-<ds:datastoreItem xmlns:ds="http://schemas.openxmlformats.org/officeDocument/2006/customXml" ds:itemID="{87587B44-C10C-47AA-B059-DEB089FD5432}">
+<ds:datastoreItem xmlns:ds="http://schemas.openxmlformats.org/officeDocument/2006/customXml" ds:itemID="{B22FAB46-5F8A-4C5D-965B-08C217E9949B}">
   <ds:schemaRefs>
     <ds:schemaRef ds:uri="http://schemas.openxmlformats.org/officeDocument/2006/bibliography"/>
   </ds:schemaRefs>

</xml_diff>

<commit_message>
updated change requests and developer's guide
</commit_message>
<xml_diff>
--- a/Stargazer_ChangeRequests.docx
+++ b/Stargazer_ChangeRequests.docx
@@ -841,6 +841,107 @@
           </w:p>
         </w:tc>
       </w:tr>
+      <w:tr>
+        <w:tc>
+          <w:tcPr>
+            <w:tcW w:w="2304" w:type="dxa"/>
+          </w:tcPr>
+          <w:p>
+            <w:pPr>
+              <w:pStyle w:val="Tabletext"/>
+              <w:spacing w:before="120"/>
+              <w:jc w:val="center"/>
+              <w:rPr>
+                <w:rFonts w:ascii="Arial" w:hAnsi="Arial" w:cs="Arial"/>
+                <w:sz w:val="24"/>
+                <w:szCs w:val="24"/>
+              </w:rPr>
+            </w:pPr>
+            <w:r>
+              <w:rPr>
+                <w:rFonts w:ascii="Arial" w:hAnsi="Arial" w:cs="Arial"/>
+                <w:sz w:val="24"/>
+                <w:szCs w:val="24"/>
+              </w:rPr>
+              <w:t>11/18/2009</w:t>
+            </w:r>
+          </w:p>
+        </w:tc>
+        <w:tc>
+          <w:tcPr>
+            <w:tcW w:w="1152" w:type="dxa"/>
+          </w:tcPr>
+          <w:p>
+            <w:pPr>
+              <w:pStyle w:val="Tabletext"/>
+              <w:spacing w:before="120"/>
+              <w:jc w:val="center"/>
+              <w:rPr>
+                <w:rFonts w:ascii="Arial" w:hAnsi="Arial" w:cs="Arial"/>
+                <w:sz w:val="24"/>
+                <w:szCs w:val="24"/>
+              </w:rPr>
+            </w:pPr>
+            <w:r>
+              <w:rPr>
+                <w:rFonts w:ascii="Arial" w:hAnsi="Arial" w:cs="Arial"/>
+                <w:sz w:val="24"/>
+                <w:szCs w:val="24"/>
+              </w:rPr>
+              <w:t>1.2</w:t>
+            </w:r>
+          </w:p>
+        </w:tc>
+        <w:tc>
+          <w:tcPr>
+            <w:tcW w:w="3744" w:type="dxa"/>
+          </w:tcPr>
+          <w:p>
+            <w:pPr>
+              <w:pStyle w:val="Tabletext"/>
+              <w:spacing w:before="120"/>
+              <w:rPr>
+                <w:rFonts w:ascii="Arial" w:hAnsi="Arial" w:cs="Arial"/>
+                <w:sz w:val="24"/>
+                <w:szCs w:val="24"/>
+              </w:rPr>
+            </w:pPr>
+            <w:r>
+              <w:rPr>
+                <w:rFonts w:ascii="Arial" w:hAnsi="Arial" w:cs="Arial"/>
+                <w:sz w:val="24"/>
+                <w:szCs w:val="24"/>
+              </w:rPr>
+              <w:t>Changes from user</w:t>
+            </w:r>
+          </w:p>
+        </w:tc>
+        <w:tc>
+          <w:tcPr>
+            <w:tcW w:w="2304" w:type="dxa"/>
+          </w:tcPr>
+          <w:p>
+            <w:pPr>
+              <w:pStyle w:val="Tabletext"/>
+              <w:spacing w:before="120"/>
+              <w:jc w:val="center"/>
+              <w:rPr>
+                <w:rFonts w:ascii="Arial" w:hAnsi="Arial" w:cs="Arial"/>
+                <w:sz w:val="24"/>
+                <w:szCs w:val="24"/>
+              </w:rPr>
+            </w:pPr>
+            <w:r>
+              <w:rPr>
+                <w:rFonts w:ascii="Arial" w:hAnsi="Arial" w:cs="Arial"/>
+                <w:sz w:val="24"/>
+                <w:szCs w:val="24"/>
+              </w:rPr>
+              <w:t>Robert</w:t>
+            </w:r>
+          </w:p>
+        </w:tc>
+      </w:tr>
     </w:tbl>
     <w:p>
       <w:pPr>
@@ -1262,6 +1363,14 @@
                 <w:szCs w:val="24"/>
               </w:rPr>
             </w:pPr>
+            <w:r>
+              <w:rPr>
+                <w:rFonts w:eastAsia="Times New Roman" w:cs="Times New Roman"/>
+                <w:sz w:val="24"/>
+                <w:szCs w:val="24"/>
+              </w:rPr>
+              <w:t>11/18/2009</w:t>
+            </w:r>
           </w:p>
         </w:tc>
       </w:tr>
@@ -1401,6 +1510,446 @@
                 <w:szCs w:val="24"/>
               </w:rPr>
               <w:t>11/16/2009</w:t>
+            </w:r>
+          </w:p>
+        </w:tc>
+      </w:tr>
+      <w:tr>
+        <w:trPr>
+          <w:gridAfter w:val="1"/>
+          <w:wAfter w:w="11" w:type="dxa"/>
+          <w:trHeight w:val="188"/>
+          <w:jc w:val="center"/>
+        </w:trPr>
+        <w:tc>
+          <w:tcPr>
+            <w:tcW w:w="7431" w:type="dxa"/>
+          </w:tcPr>
+          <w:p>
+            <w:pPr>
+              <w:pStyle w:val="NoSpacing"/>
+              <w:rPr>
+                <w:rFonts w:eastAsia="Times New Roman" w:cs="Times New Roman"/>
+                <w:sz w:val="24"/>
+                <w:szCs w:val="24"/>
+              </w:rPr>
+            </w:pPr>
+            <w:r>
+              <w:rPr>
+                <w:rFonts w:eastAsia="Times New Roman" w:cs="Times New Roman"/>
+                <w:sz w:val="24"/>
+                <w:szCs w:val="24"/>
+              </w:rPr>
+              <w:t>Screenshots will be created and added to the user guide.</w:t>
+            </w:r>
+          </w:p>
+        </w:tc>
+        <w:tc>
+          <w:tcPr>
+            <w:tcW w:w="2019" w:type="dxa"/>
+          </w:tcPr>
+          <w:p>
+            <w:pPr>
+              <w:pStyle w:val="NoSpacing"/>
+              <w:rPr>
+                <w:rFonts w:eastAsia="Times New Roman" w:cs="Times New Roman"/>
+                <w:sz w:val="24"/>
+                <w:szCs w:val="24"/>
+              </w:rPr>
+            </w:pPr>
+          </w:p>
+        </w:tc>
+      </w:tr>
+      <w:tr>
+        <w:trPr>
+          <w:gridAfter w:val="1"/>
+          <w:wAfter w:w="11" w:type="dxa"/>
+          <w:trHeight w:val="188"/>
+          <w:jc w:val="center"/>
+        </w:trPr>
+        <w:tc>
+          <w:tcPr>
+            <w:tcW w:w="7431" w:type="dxa"/>
+          </w:tcPr>
+          <w:p>
+            <w:pPr>
+              <w:pStyle w:val="NoSpacing"/>
+              <w:rPr>
+                <w:rFonts w:eastAsia="Times New Roman" w:cs="Times New Roman"/>
+                <w:sz w:val="24"/>
+                <w:szCs w:val="24"/>
+              </w:rPr>
+            </w:pPr>
+            <w:r>
+              <w:rPr>
+                <w:rFonts w:eastAsia="Times New Roman" w:cs="Times New Roman"/>
+                <w:sz w:val="24"/>
+                <w:szCs w:val="24"/>
+              </w:rPr>
+              <w:t>A park telescope button will be added to the main site layout. This will require changes in all website pages.</w:t>
+            </w:r>
+          </w:p>
+        </w:tc>
+        <w:tc>
+          <w:tcPr>
+            <w:tcW w:w="2019" w:type="dxa"/>
+          </w:tcPr>
+          <w:p>
+            <w:pPr>
+              <w:pStyle w:val="NoSpacing"/>
+              <w:rPr>
+                <w:rFonts w:eastAsia="Times New Roman" w:cs="Times New Roman"/>
+                <w:sz w:val="24"/>
+                <w:szCs w:val="24"/>
+              </w:rPr>
+            </w:pPr>
+            <w:r>
+              <w:rPr>
+                <w:rFonts w:eastAsia="Times New Roman" w:cs="Times New Roman"/>
+                <w:sz w:val="24"/>
+                <w:szCs w:val="24"/>
+              </w:rPr>
+              <w:t>11/18/2009</w:t>
+            </w:r>
+          </w:p>
+        </w:tc>
+      </w:tr>
+      <w:tr>
+        <w:trPr>
+          <w:gridAfter w:val="1"/>
+          <w:wAfter w:w="11" w:type="dxa"/>
+          <w:trHeight w:val="188"/>
+          <w:jc w:val="center"/>
+        </w:trPr>
+        <w:tc>
+          <w:tcPr>
+            <w:tcW w:w="7431" w:type="dxa"/>
+          </w:tcPr>
+          <w:p>
+            <w:pPr>
+              <w:pStyle w:val="NoSpacing"/>
+              <w:rPr>
+                <w:rFonts w:eastAsia="Times New Roman" w:cs="Times New Roman"/>
+                <w:sz w:val="24"/>
+                <w:szCs w:val="24"/>
+              </w:rPr>
+            </w:pPr>
+            <w:r>
+              <w:rPr>
+                <w:rFonts w:eastAsia="Times New Roman" w:cs="Times New Roman"/>
+                <w:sz w:val="24"/>
+                <w:szCs w:val="24"/>
+              </w:rPr>
+              <w:t>Use Case diagram needs to be updated to remove some inappropriate associations.</w:t>
+            </w:r>
+          </w:p>
+        </w:tc>
+        <w:tc>
+          <w:tcPr>
+            <w:tcW w:w="2019" w:type="dxa"/>
+          </w:tcPr>
+          <w:p>
+            <w:pPr>
+              <w:pStyle w:val="NoSpacing"/>
+              <w:rPr>
+                <w:rFonts w:eastAsia="Times New Roman" w:cs="Times New Roman"/>
+                <w:sz w:val="24"/>
+                <w:szCs w:val="24"/>
+              </w:rPr>
+            </w:pPr>
+            <w:r>
+              <w:rPr>
+                <w:rFonts w:eastAsia="Times New Roman" w:cs="Times New Roman"/>
+                <w:sz w:val="24"/>
+                <w:szCs w:val="24"/>
+              </w:rPr>
+              <w:t>11/18/2009</w:t>
+            </w:r>
+          </w:p>
+        </w:tc>
+      </w:tr>
+      <w:tr>
+        <w:trPr>
+          <w:gridAfter w:val="1"/>
+          <w:wAfter w:w="11" w:type="dxa"/>
+          <w:trHeight w:val="188"/>
+          <w:jc w:val="center"/>
+        </w:trPr>
+        <w:tc>
+          <w:tcPr>
+            <w:tcW w:w="7431" w:type="dxa"/>
+          </w:tcPr>
+          <w:p>
+            <w:pPr>
+              <w:pStyle w:val="NoSpacing"/>
+              <w:rPr>
+                <w:rFonts w:eastAsia="Times New Roman" w:cs="Times New Roman"/>
+                <w:sz w:val="24"/>
+                <w:szCs w:val="24"/>
+              </w:rPr>
+            </w:pPr>
+            <w:r>
+              <w:rPr>
+                <w:rFonts w:eastAsia="Times New Roman" w:cs="Times New Roman"/>
+                <w:sz w:val="24"/>
+                <w:szCs w:val="24"/>
+              </w:rPr>
+              <w:t>Coordi</w:t>
+            </w:r>
+            <w:r>
+              <w:rPr>
+                <w:rFonts w:eastAsia="Times New Roman" w:cs="Times New Roman"/>
+                <w:sz w:val="24"/>
+                <w:szCs w:val="24"/>
+              </w:rPr>
+              <w:t>n</w:t>
+            </w:r>
+            <w:r>
+              <w:rPr>
+                <w:rFonts w:eastAsia="Times New Roman" w:cs="Times New Roman"/>
+                <w:sz w:val="24"/>
+                <w:szCs w:val="24"/>
+              </w:rPr>
+              <w:t>ates will be changed from latitu</w:t>
+            </w:r>
+            <w:r>
+              <w:rPr>
+                <w:rFonts w:eastAsia="Times New Roman" w:cs="Times New Roman"/>
+                <w:sz w:val="24"/>
+                <w:szCs w:val="24"/>
+              </w:rPr>
+              <w:t>de and longitude to Right Ascension and Declin</w:t>
+            </w:r>
+            <w:r>
+              <w:rPr>
+                <w:rFonts w:eastAsia="Times New Roman" w:cs="Times New Roman"/>
+                <w:sz w:val="24"/>
+                <w:szCs w:val="24"/>
+              </w:rPr>
+              <w:t>ation</w:t>
+            </w:r>
+            <w:r>
+              <w:rPr>
+                <w:rFonts w:eastAsia="Times New Roman" w:cs="Times New Roman"/>
+                <w:sz w:val="24"/>
+                <w:szCs w:val="24"/>
+              </w:rPr>
+              <w:t>.</w:t>
+            </w:r>
+          </w:p>
+        </w:tc>
+        <w:tc>
+          <w:tcPr>
+            <w:tcW w:w="2019" w:type="dxa"/>
+          </w:tcPr>
+          <w:p>
+            <w:pPr>
+              <w:pStyle w:val="NoSpacing"/>
+              <w:rPr>
+                <w:rFonts w:eastAsia="Times New Roman" w:cs="Times New Roman"/>
+                <w:sz w:val="24"/>
+                <w:szCs w:val="24"/>
+              </w:rPr>
+            </w:pPr>
+            <w:r>
+              <w:rPr>
+                <w:rFonts w:eastAsia="Times New Roman" w:cs="Times New Roman"/>
+                <w:sz w:val="24"/>
+                <w:szCs w:val="24"/>
+              </w:rPr>
+              <w:t>11/20/2009</w:t>
+            </w:r>
+          </w:p>
+        </w:tc>
+      </w:tr>
+      <w:tr>
+        <w:trPr>
+          <w:gridAfter w:val="1"/>
+          <w:wAfter w:w="11" w:type="dxa"/>
+          <w:trHeight w:val="188"/>
+          <w:jc w:val="center"/>
+        </w:trPr>
+        <w:tc>
+          <w:tcPr>
+            <w:tcW w:w="7431" w:type="dxa"/>
+          </w:tcPr>
+          <w:p>
+            <w:pPr>
+              <w:pStyle w:val="NoSpacing"/>
+              <w:rPr>
+                <w:rFonts w:eastAsia="Times New Roman" w:cs="Times New Roman"/>
+                <w:sz w:val="24"/>
+                <w:szCs w:val="24"/>
+              </w:rPr>
+            </w:pPr>
+            <w:r>
+              <w:rPr>
+                <w:rFonts w:eastAsia="Times New Roman" w:cs="Times New Roman"/>
+                <w:sz w:val="24"/>
+                <w:szCs w:val="24"/>
+              </w:rPr>
+              <w:t>Detailed information will be added to the user guide on the Admin user and regular users.</w:t>
+            </w:r>
+          </w:p>
+        </w:tc>
+        <w:tc>
+          <w:tcPr>
+            <w:tcW w:w="2019" w:type="dxa"/>
+          </w:tcPr>
+          <w:p>
+            <w:pPr>
+              <w:pStyle w:val="NoSpacing"/>
+              <w:rPr>
+                <w:rFonts w:eastAsia="Times New Roman" w:cs="Times New Roman"/>
+                <w:sz w:val="24"/>
+                <w:szCs w:val="24"/>
+              </w:rPr>
+            </w:pPr>
+          </w:p>
+        </w:tc>
+      </w:tr>
+      <w:tr>
+        <w:trPr>
+          <w:gridAfter w:val="1"/>
+          <w:wAfter w:w="11" w:type="dxa"/>
+          <w:trHeight w:val="188"/>
+          <w:jc w:val="center"/>
+        </w:trPr>
+        <w:tc>
+          <w:tcPr>
+            <w:tcW w:w="7431" w:type="dxa"/>
+          </w:tcPr>
+          <w:p>
+            <w:pPr>
+              <w:pStyle w:val="NoSpacing"/>
+              <w:rPr>
+                <w:rFonts w:eastAsia="Times New Roman" w:cs="Times New Roman"/>
+                <w:sz w:val="24"/>
+                <w:szCs w:val="24"/>
+              </w:rPr>
+            </w:pPr>
+            <w:r>
+              <w:rPr>
+                <w:rFonts w:eastAsia="Times New Roman" w:cs="Times New Roman"/>
+                <w:sz w:val="24"/>
+                <w:szCs w:val="24"/>
+              </w:rPr>
+              <w:t>Scheduling will be changed to allow one schedule per day</w:t>
+            </w:r>
+          </w:p>
+        </w:tc>
+        <w:tc>
+          <w:tcPr>
+            <w:tcW w:w="2019" w:type="dxa"/>
+          </w:tcPr>
+          <w:p>
+            <w:pPr>
+              <w:pStyle w:val="NoSpacing"/>
+              <w:rPr>
+                <w:rFonts w:eastAsia="Times New Roman" w:cs="Times New Roman"/>
+                <w:sz w:val="24"/>
+                <w:szCs w:val="24"/>
+              </w:rPr>
+            </w:pPr>
+          </w:p>
+        </w:tc>
+      </w:tr>
+      <w:tr>
+        <w:trPr>
+          <w:gridAfter w:val="1"/>
+          <w:wAfter w:w="11" w:type="dxa"/>
+          <w:trHeight w:val="188"/>
+          <w:jc w:val="center"/>
+        </w:trPr>
+        <w:tc>
+          <w:tcPr>
+            <w:tcW w:w="7431" w:type="dxa"/>
+          </w:tcPr>
+          <w:p>
+            <w:pPr>
+              <w:pStyle w:val="NoSpacing"/>
+              <w:rPr>
+                <w:rFonts w:eastAsia="Times New Roman" w:cs="Times New Roman"/>
+                <w:sz w:val="24"/>
+                <w:szCs w:val="24"/>
+              </w:rPr>
+            </w:pPr>
+            <w:r>
+              <w:rPr>
+                <w:rFonts w:eastAsia="Times New Roman" w:cs="Times New Roman"/>
+                <w:sz w:val="24"/>
+                <w:szCs w:val="24"/>
+              </w:rPr>
+              <w:t>Scheduling will be changed to have multiple locations per schedule each with their own set of camera details.</w:t>
+            </w:r>
+          </w:p>
+        </w:tc>
+        <w:tc>
+          <w:tcPr>
+            <w:tcW w:w="2019" w:type="dxa"/>
+          </w:tcPr>
+          <w:p>
+            <w:pPr>
+              <w:pStyle w:val="NoSpacing"/>
+              <w:rPr>
+                <w:rFonts w:eastAsia="Times New Roman" w:cs="Times New Roman"/>
+                <w:sz w:val="24"/>
+                <w:szCs w:val="24"/>
+              </w:rPr>
+            </w:pPr>
+          </w:p>
+        </w:tc>
+      </w:tr>
+      <w:tr>
+        <w:trPr>
+          <w:gridAfter w:val="1"/>
+          <w:wAfter w:w="11" w:type="dxa"/>
+          <w:trHeight w:val="188"/>
+          <w:jc w:val="center"/>
+        </w:trPr>
+        <w:tc>
+          <w:tcPr>
+            <w:tcW w:w="7431" w:type="dxa"/>
+          </w:tcPr>
+          <w:p>
+            <w:pPr>
+              <w:pStyle w:val="NoSpacing"/>
+              <w:rPr>
+                <w:rFonts w:eastAsia="Times New Roman" w:cs="Times New Roman"/>
+                <w:sz w:val="24"/>
+                <w:szCs w:val="24"/>
+              </w:rPr>
+            </w:pPr>
+            <w:r>
+              <w:rPr>
+                <w:rFonts w:eastAsia="Times New Roman" w:cs="Times New Roman"/>
+                <w:sz w:val="24"/>
+                <w:szCs w:val="24"/>
+              </w:rPr>
+              <w:t>Camera detail setting options need to be added to allow user to enter full camera details.</w:t>
+            </w:r>
+          </w:p>
+        </w:tc>
+        <w:tc>
+          <w:tcPr>
+            <w:tcW w:w="2019" w:type="dxa"/>
+          </w:tcPr>
+          <w:p>
+            <w:pPr>
+              <w:pStyle w:val="NoSpacing"/>
+              <w:rPr>
+                <w:rFonts w:eastAsia="Times New Roman" w:cs="Times New Roman"/>
+                <w:sz w:val="24"/>
+                <w:szCs w:val="24"/>
+              </w:rPr>
+            </w:pPr>
+            <w:r>
+              <w:rPr>
+                <w:rFonts w:eastAsia="Times New Roman" w:cs="Times New Roman"/>
+                <w:sz w:val="24"/>
+                <w:szCs w:val="24"/>
+              </w:rPr>
+              <w:t>11/20/2009</w:t>
             </w:r>
           </w:p>
         </w:tc>

</xml_diff>

<commit_message>
updated docs in prep for dec 2nd meeting
</commit_message>
<xml_diff>
--- a/Stargazer_ChangeRequests.docx
+++ b/Stargazer_ChangeRequests.docx
@@ -439,7 +439,7 @@
           <w:sz w:val="32"/>
           <w:szCs w:val="32"/>
         </w:rPr>
-        <w:t>13</w:t>
+        <w:t>29</w:t>
       </w:r>
       <w:r>
         <w:rPr>
@@ -1317,6 +1317,14 @@
                 <w:szCs w:val="24"/>
               </w:rPr>
             </w:pPr>
+            <w:r>
+              <w:rPr>
+                <w:rFonts w:eastAsia="Times New Roman" w:cs="Times New Roman"/>
+                <w:sz w:val="24"/>
+                <w:szCs w:val="24"/>
+              </w:rPr>
+              <w:t>11/25/2009</w:t>
+            </w:r>
           </w:p>
         </w:tc>
       </w:tr>
@@ -1851,6 +1859,14 @@
                 <w:szCs w:val="24"/>
               </w:rPr>
             </w:pPr>
+            <w:r>
+              <w:rPr>
+                <w:rFonts w:eastAsia="Times New Roman" w:cs="Times New Roman"/>
+                <w:sz w:val="24"/>
+                <w:szCs w:val="24"/>
+              </w:rPr>
+              <w:t>11/28/2009</w:t>
+            </w:r>
           </w:p>
         </w:tc>
       </w:tr>
@@ -1897,6 +1913,14 @@
                 <w:szCs w:val="24"/>
               </w:rPr>
             </w:pPr>
+            <w:r>
+              <w:rPr>
+                <w:rFonts w:eastAsia="Times New Roman" w:cs="Times New Roman"/>
+                <w:sz w:val="24"/>
+                <w:szCs w:val="24"/>
+              </w:rPr>
+              <w:t>11/28/2009</w:t>
+            </w:r>
           </w:p>
         </w:tc>
       </w:tr>

</xml_diff>

<commit_message>
minor change to title pages to docs
</commit_message>
<xml_diff>
--- a/Stargazer_ChangeRequests.docx
+++ b/Stargazer_ChangeRequests.docx
@@ -363,40 +363,7 @@
           <w:sz w:val="32"/>
           <w:szCs w:val="32"/>
         </w:rPr>
-        <w:t>COSC 470</w:t>
-      </w:r>
-    </w:p>
-    <w:p>
-      <w:pPr>
-        <w:spacing w:after="0"/>
-        <w:jc w:val="right"/>
-        <w:rPr>
-          <w:rStyle w:val="Strong"/>
-          <w:rFonts w:ascii="Arial" w:hAnsi="Arial" w:cs="Arial"/>
-          <w:sz w:val="32"/>
-          <w:szCs w:val="32"/>
-        </w:rPr>
-      </w:pPr>
-    </w:p>
-    <w:p>
-      <w:pPr>
-        <w:spacing w:after="0"/>
-        <w:jc w:val="right"/>
-        <w:rPr>
-          <w:rStyle w:val="Strong"/>
-          <w:rFonts w:ascii="Arial" w:hAnsi="Arial" w:cs="Arial"/>
-          <w:sz w:val="32"/>
-          <w:szCs w:val="32"/>
-        </w:rPr>
-      </w:pPr>
-      <w:r>
-        <w:rPr>
-          <w:rStyle w:val="Strong"/>
-          <w:rFonts w:ascii="Arial" w:hAnsi="Arial" w:cs="Arial"/>
-          <w:sz w:val="32"/>
-          <w:szCs w:val="32"/>
-        </w:rPr>
-        <w:t>Date:</w:t>
+        <w:t>COSC 471</w:t>
       </w:r>
     </w:p>
     <w:p>
@@ -416,555 +383,8 @@
           <w:rStyle w:val="Strong"/>
           <w:rFonts w:ascii="Arial" w:hAnsi="Arial" w:cs="Arial"/>
           <w:b w:val="0"/>
-          <w:sz w:val="32"/>
-          <w:szCs w:val="32"/>
-        </w:rPr>
-        <w:t>November</w:t>
-      </w:r>
-      <w:r>
-        <w:rPr>
-          <w:rStyle w:val="Strong"/>
-          <w:rFonts w:ascii="Arial" w:hAnsi="Arial" w:cs="Arial"/>
-          <w:b w:val="0"/>
-          <w:sz w:val="32"/>
-          <w:szCs w:val="32"/>
-        </w:rPr>
-        <w:t xml:space="preserve"> </w:t>
-      </w:r>
-      <w:r>
-        <w:rPr>
-          <w:rStyle w:val="Strong"/>
-          <w:rFonts w:ascii="Arial" w:hAnsi="Arial" w:cs="Arial"/>
-          <w:b w:val="0"/>
-          <w:sz w:val="32"/>
-          <w:szCs w:val="32"/>
-        </w:rPr>
-        <w:t>29</w:t>
-      </w:r>
-      <w:r>
-        <w:rPr>
-          <w:rStyle w:val="Strong"/>
-          <w:rFonts w:ascii="Arial" w:hAnsi="Arial" w:cs="Arial"/>
-          <w:b w:val="0"/>
-          <w:sz w:val="32"/>
-          <w:szCs w:val="32"/>
-          <w:vertAlign w:val="superscript"/>
-        </w:rPr>
-        <w:t>th</w:t>
-      </w:r>
-      <w:r>
-        <w:rPr>
-          <w:rStyle w:val="Strong"/>
-          <w:rFonts w:ascii="Arial" w:hAnsi="Arial" w:cs="Arial"/>
-          <w:b w:val="0"/>
-          <w:sz w:val="32"/>
-          <w:szCs w:val="32"/>
-        </w:rPr>
-        <w:t>, 2009</w:t>
-      </w:r>
-      <w:r>
-        <w:rPr>
-          <w:rStyle w:val="Strong"/>
-          <w:rFonts w:ascii="Arial" w:hAnsi="Arial" w:cs="Arial"/>
-          <w:b w:val="0"/>
           <w:sz w:val="24"/>
           <w:szCs w:val="24"/>
-        </w:rPr>
-        <w:br w:type="page"/>
-      </w:r>
-    </w:p>
-    <w:p>
-      <w:pPr>
-        <w:pStyle w:val="Heading1"/>
-        <w:jc w:val="center"/>
-        <w:rPr>
-          <w:rStyle w:val="Strong"/>
-          <w:rFonts w:ascii="Arial" w:hAnsi="Arial" w:cs="Arial"/>
-          <w:b/>
-          <w:bCs/>
-        </w:rPr>
-      </w:pPr>
-      <w:r>
-        <w:rPr>
-          <w:rStyle w:val="Strong"/>
-          <w:rFonts w:ascii="Arial" w:hAnsi="Arial" w:cs="Arial"/>
-          <w:b/>
-          <w:bCs/>
-        </w:rPr>
-        <w:lastRenderedPageBreak/>
-        <w:t>Revision History</w:t>
-      </w:r>
-    </w:p>
-    <w:p>
-      <w:pPr>
-        <w:rPr>
-          <w:rFonts w:ascii="Arial" w:hAnsi="Arial" w:cs="Arial"/>
-        </w:rPr>
-      </w:pPr>
-    </w:p>
-    <w:tbl>
-      <w:tblPr>
-        <w:tblW w:w="0" w:type="auto"/>
-        <w:tblBorders>
-          <w:top w:val="single" w:sz="6" w:space="0" w:color="auto"/>
-          <w:left w:val="single" w:sz="6" w:space="0" w:color="auto"/>
-          <w:bottom w:val="single" w:sz="6" w:space="0" w:color="auto"/>
-          <w:right w:val="single" w:sz="6" w:space="0" w:color="auto"/>
-          <w:insideH w:val="single" w:sz="6" w:space="0" w:color="auto"/>
-          <w:insideV w:val="single" w:sz="6" w:space="0" w:color="auto"/>
-        </w:tblBorders>
-        <w:tblLayout w:type="fixed"/>
-        <w:tblLook w:val="0000"/>
-      </w:tblPr>
-      <w:tblGrid>
-        <w:gridCol w:w="2304"/>
-        <w:gridCol w:w="1152"/>
-        <w:gridCol w:w="3744"/>
-        <w:gridCol w:w="2304"/>
-      </w:tblGrid>
-      <w:tr>
-        <w:trPr>
-          <w:trHeight w:val="237"/>
-        </w:trPr>
-        <w:tc>
-          <w:tcPr>
-            <w:tcW w:w="2304" w:type="dxa"/>
-            <w:shd w:val="clear" w:color="auto" w:fill="000000"/>
-          </w:tcPr>
-          <w:p>
-            <w:pPr>
-              <w:pStyle w:val="Tabletext"/>
-              <w:spacing w:before="120"/>
-              <w:jc w:val="center"/>
-              <w:rPr>
-                <w:rFonts w:ascii="Arial" w:hAnsi="Arial" w:cs="Arial"/>
-                <w:b/>
-              </w:rPr>
-            </w:pPr>
-            <w:r>
-              <w:rPr>
-                <w:rFonts w:ascii="Arial" w:hAnsi="Arial" w:cs="Arial"/>
-                <w:b/>
-              </w:rPr>
-              <w:t>Date</w:t>
-            </w:r>
-          </w:p>
-        </w:tc>
-        <w:tc>
-          <w:tcPr>
-            <w:tcW w:w="1152" w:type="dxa"/>
-            <w:shd w:val="clear" w:color="auto" w:fill="000000"/>
-          </w:tcPr>
-          <w:p>
-            <w:pPr>
-              <w:pStyle w:val="Tabletext"/>
-              <w:spacing w:before="120"/>
-              <w:jc w:val="center"/>
-              <w:rPr>
-                <w:rFonts w:ascii="Arial" w:hAnsi="Arial" w:cs="Arial"/>
-                <w:b/>
-              </w:rPr>
-            </w:pPr>
-            <w:r>
-              <w:rPr>
-                <w:rFonts w:ascii="Arial" w:hAnsi="Arial" w:cs="Arial"/>
-                <w:b/>
-              </w:rPr>
-              <w:t>Version</w:t>
-            </w:r>
-          </w:p>
-        </w:tc>
-        <w:tc>
-          <w:tcPr>
-            <w:tcW w:w="3744" w:type="dxa"/>
-            <w:shd w:val="clear" w:color="auto" w:fill="000000"/>
-          </w:tcPr>
-          <w:p>
-            <w:pPr>
-              <w:pStyle w:val="Tabletext"/>
-              <w:spacing w:before="120"/>
-              <w:jc w:val="center"/>
-              <w:rPr>
-                <w:rFonts w:ascii="Arial" w:hAnsi="Arial" w:cs="Arial"/>
-                <w:b/>
-              </w:rPr>
-            </w:pPr>
-            <w:r>
-              <w:rPr>
-                <w:rFonts w:ascii="Arial" w:hAnsi="Arial" w:cs="Arial"/>
-                <w:b/>
-              </w:rPr>
-              <w:t>Description</w:t>
-            </w:r>
-          </w:p>
-        </w:tc>
-        <w:tc>
-          <w:tcPr>
-            <w:tcW w:w="2304" w:type="dxa"/>
-            <w:shd w:val="clear" w:color="auto" w:fill="000000"/>
-          </w:tcPr>
-          <w:p>
-            <w:pPr>
-              <w:pStyle w:val="Tabletext"/>
-              <w:spacing w:before="120"/>
-              <w:jc w:val="center"/>
-              <w:rPr>
-                <w:rFonts w:ascii="Arial" w:hAnsi="Arial" w:cs="Arial"/>
-                <w:b/>
-              </w:rPr>
-            </w:pPr>
-            <w:r>
-              <w:rPr>
-                <w:rFonts w:ascii="Arial" w:hAnsi="Arial" w:cs="Arial"/>
-                <w:b/>
-              </w:rPr>
-              <w:t>Author</w:t>
-            </w:r>
-          </w:p>
-        </w:tc>
-      </w:tr>
-      <w:tr>
-        <w:tc>
-          <w:tcPr>
-            <w:tcW w:w="2304" w:type="dxa"/>
-          </w:tcPr>
-          <w:p>
-            <w:pPr>
-              <w:pStyle w:val="Tabletext"/>
-              <w:spacing w:before="120"/>
-              <w:jc w:val="center"/>
-              <w:rPr>
-                <w:rFonts w:ascii="Arial" w:hAnsi="Arial" w:cs="Arial"/>
-                <w:sz w:val="24"/>
-                <w:szCs w:val="24"/>
-              </w:rPr>
-            </w:pPr>
-            <w:r>
-              <w:rPr>
-                <w:rFonts w:ascii="Arial" w:hAnsi="Arial" w:cs="Arial"/>
-                <w:sz w:val="24"/>
-                <w:szCs w:val="24"/>
-              </w:rPr>
-              <w:t>11/06</w:t>
-            </w:r>
-            <w:r>
-              <w:rPr>
-                <w:rFonts w:ascii="Arial" w:hAnsi="Arial" w:cs="Arial"/>
-                <w:sz w:val="24"/>
-                <w:szCs w:val="24"/>
-              </w:rPr>
-              <w:t>/2009</w:t>
-            </w:r>
-          </w:p>
-        </w:tc>
-        <w:tc>
-          <w:tcPr>
-            <w:tcW w:w="1152" w:type="dxa"/>
-          </w:tcPr>
-          <w:p>
-            <w:pPr>
-              <w:pStyle w:val="Tabletext"/>
-              <w:spacing w:before="120"/>
-              <w:jc w:val="center"/>
-              <w:rPr>
-                <w:rFonts w:ascii="Arial" w:hAnsi="Arial" w:cs="Arial"/>
-                <w:sz w:val="24"/>
-                <w:szCs w:val="24"/>
-              </w:rPr>
-            </w:pPr>
-            <w:r>
-              <w:rPr>
-                <w:rFonts w:ascii="Arial" w:hAnsi="Arial" w:cs="Arial"/>
-                <w:sz w:val="24"/>
-                <w:szCs w:val="24"/>
-              </w:rPr>
-              <w:t>1.0</w:t>
-            </w:r>
-          </w:p>
-        </w:tc>
-        <w:tc>
-          <w:tcPr>
-            <w:tcW w:w="3744" w:type="dxa"/>
-          </w:tcPr>
-          <w:p>
-            <w:pPr>
-              <w:pStyle w:val="Tabletext"/>
-              <w:spacing w:before="120"/>
-              <w:rPr>
-                <w:rFonts w:ascii="Arial" w:hAnsi="Arial" w:cs="Arial"/>
-                <w:sz w:val="24"/>
-                <w:szCs w:val="24"/>
-              </w:rPr>
-            </w:pPr>
-            <w:r>
-              <w:rPr>
-                <w:rFonts w:ascii="Arial" w:hAnsi="Arial" w:cs="Arial"/>
-                <w:sz w:val="24"/>
-                <w:szCs w:val="24"/>
-              </w:rPr>
-              <w:t>Document created</w:t>
-            </w:r>
-            <w:r>
-              <w:rPr>
-                <w:rFonts w:ascii="Arial" w:hAnsi="Arial" w:cs="Arial"/>
-                <w:sz w:val="24"/>
-                <w:szCs w:val="24"/>
-              </w:rPr>
-              <w:t>.</w:t>
-            </w:r>
-          </w:p>
-        </w:tc>
-        <w:tc>
-          <w:tcPr>
-            <w:tcW w:w="2304" w:type="dxa"/>
-          </w:tcPr>
-          <w:p>
-            <w:pPr>
-              <w:pStyle w:val="Tabletext"/>
-              <w:spacing w:before="120"/>
-              <w:jc w:val="center"/>
-              <w:rPr>
-                <w:rFonts w:ascii="Arial" w:hAnsi="Arial" w:cs="Arial"/>
-                <w:sz w:val="24"/>
-                <w:szCs w:val="24"/>
-              </w:rPr>
-            </w:pPr>
-            <w:r>
-              <w:rPr>
-                <w:rFonts w:ascii="Arial" w:hAnsi="Arial" w:cs="Arial"/>
-                <w:sz w:val="24"/>
-                <w:szCs w:val="24"/>
-              </w:rPr>
-              <w:t>Rob</w:t>
-            </w:r>
-          </w:p>
-        </w:tc>
-      </w:tr>
-      <w:tr>
-        <w:tc>
-          <w:tcPr>
-            <w:tcW w:w="2304" w:type="dxa"/>
-          </w:tcPr>
-          <w:p>
-            <w:pPr>
-              <w:pStyle w:val="Tabletext"/>
-              <w:spacing w:before="120"/>
-              <w:jc w:val="center"/>
-              <w:rPr>
-                <w:rFonts w:ascii="Arial" w:hAnsi="Arial" w:cs="Arial"/>
-                <w:sz w:val="24"/>
-                <w:szCs w:val="24"/>
-              </w:rPr>
-            </w:pPr>
-            <w:r>
-              <w:rPr>
-                <w:rFonts w:ascii="Arial" w:hAnsi="Arial" w:cs="Arial"/>
-                <w:sz w:val="24"/>
-                <w:szCs w:val="24"/>
-              </w:rPr>
-              <w:t>11/13/2009</w:t>
-            </w:r>
-          </w:p>
-        </w:tc>
-        <w:tc>
-          <w:tcPr>
-            <w:tcW w:w="1152" w:type="dxa"/>
-          </w:tcPr>
-          <w:p>
-            <w:pPr>
-              <w:pStyle w:val="Tabletext"/>
-              <w:spacing w:before="120"/>
-              <w:jc w:val="center"/>
-              <w:rPr>
-                <w:rFonts w:ascii="Arial" w:hAnsi="Arial" w:cs="Arial"/>
-                <w:sz w:val="24"/>
-                <w:szCs w:val="24"/>
-              </w:rPr>
-            </w:pPr>
-            <w:r>
-              <w:rPr>
-                <w:rFonts w:ascii="Arial" w:hAnsi="Arial" w:cs="Arial"/>
-                <w:sz w:val="24"/>
-                <w:szCs w:val="24"/>
-              </w:rPr>
-              <w:t>1.1</w:t>
-            </w:r>
-          </w:p>
-        </w:tc>
-        <w:tc>
-          <w:tcPr>
-            <w:tcW w:w="3744" w:type="dxa"/>
-          </w:tcPr>
-          <w:p>
-            <w:pPr>
-              <w:pStyle w:val="Tabletext"/>
-              <w:spacing w:before="120"/>
-              <w:rPr>
-                <w:rFonts w:ascii="Arial" w:hAnsi="Arial" w:cs="Arial"/>
-                <w:sz w:val="24"/>
-                <w:szCs w:val="24"/>
-              </w:rPr>
-            </w:pPr>
-            <w:r>
-              <w:rPr>
-                <w:rFonts w:ascii="Arial" w:hAnsi="Arial" w:cs="Arial"/>
-                <w:sz w:val="24"/>
-                <w:szCs w:val="24"/>
-              </w:rPr>
-              <w:t>First changes added</w:t>
-            </w:r>
-          </w:p>
-        </w:tc>
-        <w:tc>
-          <w:tcPr>
-            <w:tcW w:w="2304" w:type="dxa"/>
-          </w:tcPr>
-          <w:p>
-            <w:pPr>
-              <w:pStyle w:val="Tabletext"/>
-              <w:spacing w:before="120"/>
-              <w:jc w:val="center"/>
-              <w:rPr>
-                <w:rFonts w:ascii="Arial" w:hAnsi="Arial" w:cs="Arial"/>
-                <w:sz w:val="24"/>
-                <w:szCs w:val="24"/>
-              </w:rPr>
-            </w:pPr>
-            <w:r>
-              <w:rPr>
-                <w:rFonts w:ascii="Arial" w:hAnsi="Arial" w:cs="Arial"/>
-                <w:sz w:val="24"/>
-                <w:szCs w:val="24"/>
-              </w:rPr>
-              <w:t>Robert</w:t>
-            </w:r>
-          </w:p>
-        </w:tc>
-      </w:tr>
-      <w:tr>
-        <w:tc>
-          <w:tcPr>
-            <w:tcW w:w="2304" w:type="dxa"/>
-          </w:tcPr>
-          <w:p>
-            <w:pPr>
-              <w:pStyle w:val="Tabletext"/>
-              <w:spacing w:before="120"/>
-              <w:jc w:val="center"/>
-              <w:rPr>
-                <w:rFonts w:ascii="Arial" w:hAnsi="Arial" w:cs="Arial"/>
-                <w:sz w:val="24"/>
-                <w:szCs w:val="24"/>
-              </w:rPr>
-            </w:pPr>
-            <w:r>
-              <w:rPr>
-                <w:rFonts w:ascii="Arial" w:hAnsi="Arial" w:cs="Arial"/>
-                <w:sz w:val="24"/>
-                <w:szCs w:val="24"/>
-              </w:rPr>
-              <w:t>11/18/2009</w:t>
-            </w:r>
-          </w:p>
-        </w:tc>
-        <w:tc>
-          <w:tcPr>
-            <w:tcW w:w="1152" w:type="dxa"/>
-          </w:tcPr>
-          <w:p>
-            <w:pPr>
-              <w:pStyle w:val="Tabletext"/>
-              <w:spacing w:before="120"/>
-              <w:jc w:val="center"/>
-              <w:rPr>
-                <w:rFonts w:ascii="Arial" w:hAnsi="Arial" w:cs="Arial"/>
-                <w:sz w:val="24"/>
-                <w:szCs w:val="24"/>
-              </w:rPr>
-            </w:pPr>
-            <w:r>
-              <w:rPr>
-                <w:rFonts w:ascii="Arial" w:hAnsi="Arial" w:cs="Arial"/>
-                <w:sz w:val="24"/>
-                <w:szCs w:val="24"/>
-              </w:rPr>
-              <w:t>1.2</w:t>
-            </w:r>
-          </w:p>
-        </w:tc>
-        <w:tc>
-          <w:tcPr>
-            <w:tcW w:w="3744" w:type="dxa"/>
-          </w:tcPr>
-          <w:p>
-            <w:pPr>
-              <w:pStyle w:val="Tabletext"/>
-              <w:spacing w:before="120"/>
-              <w:rPr>
-                <w:rFonts w:ascii="Arial" w:hAnsi="Arial" w:cs="Arial"/>
-                <w:sz w:val="24"/>
-                <w:szCs w:val="24"/>
-              </w:rPr>
-            </w:pPr>
-            <w:r>
-              <w:rPr>
-                <w:rFonts w:ascii="Arial" w:hAnsi="Arial" w:cs="Arial"/>
-                <w:sz w:val="24"/>
-                <w:szCs w:val="24"/>
-              </w:rPr>
-              <w:t>Changes from user</w:t>
-            </w:r>
-          </w:p>
-        </w:tc>
-        <w:tc>
-          <w:tcPr>
-            <w:tcW w:w="2304" w:type="dxa"/>
-          </w:tcPr>
-          <w:p>
-            <w:pPr>
-              <w:pStyle w:val="Tabletext"/>
-              <w:spacing w:before="120"/>
-              <w:jc w:val="center"/>
-              <w:rPr>
-                <w:rFonts w:ascii="Arial" w:hAnsi="Arial" w:cs="Arial"/>
-                <w:sz w:val="24"/>
-                <w:szCs w:val="24"/>
-              </w:rPr>
-            </w:pPr>
-            <w:r>
-              <w:rPr>
-                <w:rFonts w:ascii="Arial" w:hAnsi="Arial" w:cs="Arial"/>
-                <w:sz w:val="24"/>
-                <w:szCs w:val="24"/>
-              </w:rPr>
-              <w:t>Robert</w:t>
-            </w:r>
-          </w:p>
-        </w:tc>
-      </w:tr>
-    </w:tbl>
-    <w:p>
-      <w:pPr>
-        <w:rPr>
-          <w:rStyle w:val="Strong"/>
-          <w:rFonts w:ascii="Arial" w:eastAsiaTheme="majorEastAsia" w:hAnsi="Arial" w:cs="Arial"/>
-          <w:b w:val="0"/>
-        </w:rPr>
-      </w:pPr>
-    </w:p>
-    <w:p>
-      <w:pPr>
-        <w:rPr>
-          <w:rStyle w:val="Strong"/>
-          <w:rFonts w:ascii="Arial" w:eastAsiaTheme="majorEastAsia" w:hAnsi="Arial" w:cs="Arial"/>
-          <w:b w:val="0"/>
-        </w:rPr>
-      </w:pPr>
-      <w:r>
-        <w:rPr>
-          <w:rStyle w:val="Strong"/>
-          <w:rFonts w:ascii="Arial" w:eastAsiaTheme="majorEastAsia" w:hAnsi="Arial" w:cs="Arial"/>
-          <w:b w:val="0"/>
         </w:rPr>
         <w:br w:type="page"/>
       </w:r>
@@ -1217,6 +637,7 @@
           <w:p>
             <w:pPr>
               <w:pStyle w:val="NoSpacing"/>
+              <w:jc w:val="center"/>
               <w:rPr>
                 <w:rFonts w:eastAsia="Times New Roman" w:cs="Times New Roman"/>
                 <w:sz w:val="24"/>
@@ -1311,6 +732,7 @@
           <w:p>
             <w:pPr>
               <w:pStyle w:val="NoSpacing"/>
+              <w:jc w:val="center"/>
               <w:rPr>
                 <w:rFonts w:eastAsia="Times New Roman" w:cs="Times New Roman"/>
                 <w:sz w:val="24"/>
@@ -1365,6 +787,7 @@
           <w:p>
             <w:pPr>
               <w:pStyle w:val="NoSpacing"/>
+              <w:jc w:val="center"/>
               <w:rPr>
                 <w:rFonts w:eastAsia="Times New Roman" w:cs="Times New Roman"/>
                 <w:sz w:val="24"/>
@@ -1435,6 +858,7 @@
           <w:p>
             <w:pPr>
               <w:pStyle w:val="NoSpacing"/>
+              <w:jc w:val="center"/>
               <w:rPr>
                 <w:rFonts w:eastAsia="Times New Roman" w:cs="Times New Roman"/>
                 <w:sz w:val="24"/>
@@ -1505,6 +929,7 @@
           <w:p>
             <w:pPr>
               <w:pStyle w:val="NoSpacing"/>
+              <w:jc w:val="center"/>
               <w:rPr>
                 <w:rFonts w:eastAsia="Times New Roman" w:cs="Times New Roman"/>
                 <w:sz w:val="24"/>
@@ -1559,12 +984,21 @@
           <w:p>
             <w:pPr>
               <w:pStyle w:val="NoSpacing"/>
+              <w:jc w:val="center"/>
               <w:rPr>
                 <w:rFonts w:eastAsia="Times New Roman" w:cs="Times New Roman"/>
                 <w:sz w:val="24"/>
                 <w:szCs w:val="24"/>
               </w:rPr>
             </w:pPr>
+            <w:r>
+              <w:rPr>
+                <w:rFonts w:eastAsia="Times New Roman" w:cs="Times New Roman"/>
+                <w:sz w:val="24"/>
+                <w:szCs w:val="24"/>
+              </w:rPr>
+              <w:t>1/11/2010</w:t>
+            </w:r>
           </w:p>
         </w:tc>
       </w:tr>
@@ -1605,6 +1039,7 @@
           <w:p>
             <w:pPr>
               <w:pStyle w:val="NoSpacing"/>
+              <w:jc w:val="center"/>
               <w:rPr>
                 <w:rFonts w:eastAsia="Times New Roman" w:cs="Times New Roman"/>
                 <w:sz w:val="24"/>
@@ -1659,6 +1094,7 @@
           <w:p>
             <w:pPr>
               <w:pStyle w:val="NoSpacing"/>
+              <w:jc w:val="center"/>
               <w:rPr>
                 <w:rFonts w:eastAsia="Times New Roman" w:cs="Times New Roman"/>
                 <w:sz w:val="24"/>
@@ -1801,6 +1237,7 @@
           <w:p>
             <w:pPr>
               <w:pStyle w:val="NoSpacing"/>
+              <w:jc w:val="center"/>
               <w:rPr>
                 <w:rFonts w:eastAsia="Times New Roman" w:cs="Times New Roman"/>
                 <w:sz w:val="24"/>
@@ -1903,12 +1340,21 @@
           <w:p>
             <w:pPr>
               <w:pStyle w:val="NoSpacing"/>
+              <w:jc w:val="center"/>
               <w:rPr>
                 <w:rFonts w:eastAsia="Times New Roman" w:cs="Times New Roman"/>
                 <w:sz w:val="24"/>
                 <w:szCs w:val="24"/>
               </w:rPr>
             </w:pPr>
+            <w:r>
+              <w:rPr>
+                <w:rFonts w:eastAsia="Times New Roman" w:cs="Times New Roman"/>
+                <w:sz w:val="24"/>
+                <w:szCs w:val="24"/>
+              </w:rPr>
+              <w:t>1/11/2010</w:t>
+            </w:r>
           </w:p>
         </w:tc>
       </w:tr>
@@ -1949,6 +1395,7 @@
           <w:p>
             <w:pPr>
               <w:pStyle w:val="NoSpacing"/>
+              <w:jc w:val="center"/>
               <w:rPr>
                 <w:rFonts w:eastAsia="Times New Roman" w:cs="Times New Roman"/>
                 <w:sz w:val="24"/>
@@ -2003,6 +1450,7 @@
           <w:p>
             <w:pPr>
               <w:pStyle w:val="NoSpacing"/>
+              <w:jc w:val="center"/>
               <w:rPr>
                 <w:rFonts w:eastAsia="Times New Roman" w:cs="Times New Roman"/>
                 <w:sz w:val="24"/>
@@ -2057,6 +1505,7 @@
           <w:p>
             <w:pPr>
               <w:pStyle w:val="NoSpacing"/>
+              <w:jc w:val="center"/>
               <w:rPr>
                 <w:rFonts w:eastAsia="Times New Roman" w:cs="Times New Roman"/>
                 <w:sz w:val="24"/>

</xml_diff>

<commit_message>
docs for meeting #1 - semester 2
</commit_message>
<xml_diff>
--- a/Stargazer_ChangeRequests.docx
+++ b/Stargazer_ChangeRequests.docx
@@ -154,7 +154,6 @@
         <w:spacing w:after="0"/>
         <w:jc w:val="right"/>
         <w:rPr>
-          <w:rStyle w:val="Strong"/>
           <w:rFonts w:ascii="Arial" w:hAnsi="Arial" w:cs="Arial"/>
           <w:sz w:val="32"/>
           <w:szCs w:val="32"/>
@@ -168,26 +167,6 @@
           <w:szCs w:val="32"/>
         </w:rPr>
         <w:t>Team Members:</w:t>
-      </w:r>
-    </w:p>
-    <w:p>
-      <w:pPr>
-        <w:pStyle w:val="BodyText"/>
-        <w:spacing w:after="0"/>
-        <w:jc w:val="right"/>
-        <w:rPr>
-          <w:rFonts w:ascii="Arial" w:hAnsi="Arial" w:cs="Arial"/>
-          <w:sz w:val="32"/>
-          <w:szCs w:val="32"/>
-        </w:rPr>
-      </w:pPr>
-      <w:r>
-        <w:rPr>
-          <w:rFonts w:ascii="Arial" w:hAnsi="Arial" w:cs="Arial"/>
-          <w:sz w:val="32"/>
-          <w:szCs w:val="32"/>
-        </w:rPr>
-        <w:t>Jason Dunscombe</w:t>
       </w:r>
     </w:p>
     <w:p>
@@ -447,50 +426,9 @@
       <w:tblGrid>
         <w:gridCol w:w="7431"/>
         <w:gridCol w:w="2019"/>
-        <w:gridCol w:w="11"/>
       </w:tblGrid>
       <w:tr>
         <w:trPr>
-          <w:jc w:val="center"/>
-        </w:trPr>
-        <w:tc>
-          <w:tcPr>
-            <w:tcW w:w="9461" w:type="dxa"/>
-            <w:gridSpan w:val="3"/>
-            <w:shd w:val="clear" w:color="auto" w:fill="000000"/>
-          </w:tcPr>
-          <w:p>
-            <w:pPr>
-              <w:pStyle w:val="Heading1"/>
-              <w:spacing w:after="120"/>
-              <w:rPr>
-                <w:rFonts w:ascii="Arial" w:eastAsia="Times New Roman" w:hAnsi="Arial" w:cs="Times New Roman"/>
-              </w:rPr>
-            </w:pPr>
-            <w:bookmarkStart w:id="0" w:name="_Toc512930905"/>
-            <w:bookmarkStart w:id="1" w:name="_Toc456598587"/>
-            <w:bookmarkStart w:id="2" w:name="_Toc456600918"/>
-            <w:bookmarkStart w:id="3" w:name="_Toc456662657"/>
-            <w:bookmarkStart w:id="4" w:name="_Toc33426973"/>
-            <w:r>
-              <w:rPr>
-                <w:rFonts w:ascii="Arial" w:eastAsia="Times New Roman" w:hAnsi="Arial" w:cs="Times New Roman"/>
-              </w:rPr>
-              <w:t>November,</w:t>
-            </w:r>
-            <w:r>
-              <w:rPr>
-                <w:rFonts w:ascii="Arial" w:eastAsia="Times New Roman" w:hAnsi="Arial" w:cs="Times New Roman"/>
-              </w:rPr>
-              <w:t xml:space="preserve"> 2009</w:t>
-            </w:r>
-          </w:p>
-        </w:tc>
-      </w:tr>
-      <w:tr>
-        <w:trPr>
-          <w:gridAfter w:val="1"/>
-          <w:wAfter w:w="11" w:type="dxa"/>
           <w:trHeight w:val="89"/>
           <w:jc w:val="center"/>
         </w:trPr>
@@ -509,6 +447,11 @@
                 <w:rFonts w:ascii="Arial" w:eastAsia="Times New Roman" w:hAnsi="Arial" w:cs="Times New Roman"/>
               </w:rPr>
             </w:pPr>
+            <w:bookmarkStart w:id="0" w:name="_Toc512930905"/>
+            <w:bookmarkStart w:id="1" w:name="_Toc456598587"/>
+            <w:bookmarkStart w:id="2" w:name="_Toc456600918"/>
+            <w:bookmarkStart w:id="3" w:name="_Toc456662657"/>
+            <w:bookmarkStart w:id="4" w:name="_Toc33426973"/>
             <w:r>
               <w:rPr>
                 <w:rFonts w:ascii="Arial" w:eastAsia="Times New Roman" w:hAnsi="Arial" w:cs="Times New Roman"/>
@@ -521,7 +464,7 @@
           <w:tcPr>
             <w:tcW w:w="2019" w:type="dxa"/>
             <w:shd w:val="clear" w:color="auto" w:fill="000000"/>
-            <w:vAlign w:val="center"/>
+            <w:vAlign w:val="bottom"/>
           </w:tcPr>
           <w:p>
             <w:pPr>
@@ -536,18 +479,13 @@
               <w:rPr>
                 <w:rFonts w:ascii="Arial" w:eastAsia="Times New Roman" w:hAnsi="Arial" w:cs="Times New Roman"/>
               </w:rPr>
-              <w:t xml:space="preserve">Date </w:t>
-            </w:r>
-            <w:r>
-              <w:t>Implemented</w:t>
+              <w:t>Completed</w:t>
             </w:r>
           </w:p>
         </w:tc>
       </w:tr>
       <w:tr>
         <w:trPr>
-          <w:gridAfter w:val="1"/>
-          <w:wAfter w:w="11" w:type="dxa"/>
           <w:trHeight w:val="188"/>
           <w:jc w:val="center"/>
         </w:trPr>
@@ -657,8 +595,6 @@
       </w:tr>
       <w:tr>
         <w:trPr>
-          <w:gridAfter w:val="1"/>
-          <w:wAfter w:w="11" w:type="dxa"/>
           <w:trHeight w:val="188"/>
           <w:jc w:val="center"/>
         </w:trPr>
@@ -752,8 +688,6 @@
       </w:tr>
       <w:tr>
         <w:trPr>
-          <w:gridAfter w:val="1"/>
-          <w:wAfter w:w="11" w:type="dxa"/>
           <w:trHeight w:val="188"/>
           <w:jc w:val="center"/>
         </w:trPr>
@@ -807,8 +741,6 @@
       </w:tr>
       <w:tr>
         <w:trPr>
-          <w:gridAfter w:val="1"/>
-          <w:wAfter w:w="11" w:type="dxa"/>
           <w:trHeight w:val="188"/>
           <w:jc w:val="center"/>
         </w:trPr>
@@ -878,8 +810,6 @@
       </w:tr>
       <w:tr>
         <w:trPr>
-          <w:gridAfter w:val="1"/>
-          <w:wAfter w:w="11" w:type="dxa"/>
           <w:trHeight w:val="188"/>
           <w:jc w:val="center"/>
         </w:trPr>
@@ -949,8 +879,6 @@
       </w:tr>
       <w:tr>
         <w:trPr>
-          <w:gridAfter w:val="1"/>
-          <w:wAfter w:w="11" w:type="dxa"/>
           <w:trHeight w:val="188"/>
           <w:jc w:val="center"/>
         </w:trPr>
@@ -1004,8 +932,6 @@
       </w:tr>
       <w:tr>
         <w:trPr>
-          <w:gridAfter w:val="1"/>
-          <w:wAfter w:w="11" w:type="dxa"/>
           <w:trHeight w:val="188"/>
           <w:jc w:val="center"/>
         </w:trPr>
@@ -1059,8 +985,6 @@
       </w:tr>
       <w:tr>
         <w:trPr>
-          <w:gridAfter w:val="1"/>
-          <w:wAfter w:w="11" w:type="dxa"/>
           <w:trHeight w:val="188"/>
           <w:jc w:val="center"/>
         </w:trPr>
@@ -1114,8 +1038,6 @@
       </w:tr>
       <w:tr>
         <w:trPr>
-          <w:gridAfter w:val="1"/>
-          <w:wAfter w:w="11" w:type="dxa"/>
           <w:trHeight w:val="188"/>
           <w:jc w:val="center"/>
         </w:trPr>
@@ -1257,8 +1179,6 @@
       </w:tr>
       <w:tr>
         <w:trPr>
-          <w:gridAfter w:val="1"/>
-          <w:wAfter w:w="11" w:type="dxa"/>
           <w:trHeight w:val="188"/>
           <w:jc w:val="center"/>
         </w:trPr>
@@ -1360,8 +1280,6 @@
       </w:tr>
       <w:tr>
         <w:trPr>
-          <w:gridAfter w:val="1"/>
-          <w:wAfter w:w="11" w:type="dxa"/>
           <w:trHeight w:val="188"/>
           <w:jc w:val="center"/>
         </w:trPr>
@@ -1415,8 +1333,6 @@
       </w:tr>
       <w:tr>
         <w:trPr>
-          <w:gridAfter w:val="1"/>
-          <w:wAfter w:w="11" w:type="dxa"/>
           <w:trHeight w:val="188"/>
           <w:jc w:val="center"/>
         </w:trPr>
@@ -1470,8 +1386,6 @@
       </w:tr>
       <w:tr>
         <w:trPr>
-          <w:gridAfter w:val="1"/>
-          <w:wAfter w:w="11" w:type="dxa"/>
           <w:trHeight w:val="188"/>
           <w:jc w:val="center"/>
         </w:trPr>
@@ -1520,6 +1434,51 @@
               </w:rPr>
               <w:t>11/20/2009</w:t>
             </w:r>
+          </w:p>
+        </w:tc>
+      </w:tr>
+      <w:tr>
+        <w:trPr>
+          <w:trHeight w:val="188"/>
+          <w:jc w:val="center"/>
+        </w:trPr>
+        <w:tc>
+          <w:tcPr>
+            <w:tcW w:w="7431" w:type="dxa"/>
+          </w:tcPr>
+          <w:p>
+            <w:pPr>
+              <w:pStyle w:val="NoSpacing"/>
+              <w:rPr>
+                <w:rFonts w:eastAsia="Times New Roman" w:cs="Times New Roman"/>
+                <w:sz w:val="24"/>
+                <w:szCs w:val="24"/>
+              </w:rPr>
+            </w:pPr>
+            <w:r>
+              <w:rPr>
+                <w:rFonts w:eastAsia="Times New Roman" w:cs="Times New Roman"/>
+                <w:sz w:val="24"/>
+                <w:szCs w:val="24"/>
+              </w:rPr>
+              <w:t>Add libraries to web application</w:t>
+            </w:r>
+          </w:p>
+        </w:tc>
+        <w:tc>
+          <w:tcPr>
+            <w:tcW w:w="2019" w:type="dxa"/>
+          </w:tcPr>
+          <w:p>
+            <w:pPr>
+              <w:pStyle w:val="NoSpacing"/>
+              <w:jc w:val="center"/>
+              <w:rPr>
+                <w:rFonts w:eastAsia="Times New Roman" w:cs="Times New Roman"/>
+                <w:sz w:val="24"/>
+                <w:szCs w:val="24"/>
+              </w:rPr>
+            </w:pPr>
           </w:p>
         </w:tc>
       </w:tr>

</xml_diff>

<commit_message>
Robert's changes to plan and change requests for meeting 2
</commit_message>
<xml_diff>
--- a/Stargazer_ChangeRequests.docx
+++ b/Stargazer_ChangeRequests.docx
@@ -1479,6 +1479,218 @@
                 <w:szCs w:val="24"/>
               </w:rPr>
             </w:pPr>
+          </w:p>
+        </w:tc>
+      </w:tr>
+      <w:tr>
+        <w:trPr>
+          <w:trHeight w:val="188"/>
+          <w:jc w:val="center"/>
+        </w:trPr>
+        <w:tc>
+          <w:tcPr>
+            <w:tcW w:w="7431" w:type="dxa"/>
+          </w:tcPr>
+          <w:p>
+            <w:pPr>
+              <w:pStyle w:val="NoSpacing"/>
+              <w:rPr>
+                <w:rFonts w:eastAsia="Times New Roman" w:cs="Times New Roman"/>
+                <w:sz w:val="24"/>
+                <w:szCs w:val="24"/>
+              </w:rPr>
+            </w:pPr>
+            <w:r>
+              <w:rPr>
+                <w:rFonts w:eastAsia="Times New Roman" w:cs="Times New Roman"/>
+                <w:sz w:val="24"/>
+                <w:szCs w:val="24"/>
+              </w:rPr>
+              <w:t>Change production Database to Oracle to allow for scheduling the telescope.</w:t>
+            </w:r>
+          </w:p>
+        </w:tc>
+        <w:tc>
+          <w:tcPr>
+            <w:tcW w:w="2019" w:type="dxa"/>
+          </w:tcPr>
+          <w:p>
+            <w:pPr>
+              <w:pStyle w:val="NoSpacing"/>
+              <w:jc w:val="center"/>
+              <w:rPr>
+                <w:rFonts w:eastAsia="Times New Roman" w:cs="Times New Roman"/>
+                <w:sz w:val="24"/>
+                <w:szCs w:val="24"/>
+              </w:rPr>
+            </w:pPr>
+            <w:r>
+              <w:rPr>
+                <w:rFonts w:eastAsia="Times New Roman" w:cs="Times New Roman"/>
+                <w:sz w:val="24"/>
+                <w:szCs w:val="24"/>
+              </w:rPr>
+              <w:t>1/16/2010</w:t>
+            </w:r>
+          </w:p>
+        </w:tc>
+      </w:tr>
+      <w:tr>
+        <w:trPr>
+          <w:trHeight w:val="188"/>
+          <w:jc w:val="center"/>
+        </w:trPr>
+        <w:tc>
+          <w:tcPr>
+            <w:tcW w:w="7431" w:type="dxa"/>
+          </w:tcPr>
+          <w:p>
+            <w:pPr>
+              <w:pStyle w:val="NoSpacing"/>
+              <w:rPr>
+                <w:rFonts w:eastAsia="Times New Roman" w:cs="Times New Roman"/>
+                <w:sz w:val="24"/>
+                <w:szCs w:val="24"/>
+              </w:rPr>
+            </w:pPr>
+            <w:r>
+              <w:rPr>
+                <w:rFonts w:eastAsia="Times New Roman" w:cs="Times New Roman"/>
+                <w:sz w:val="24"/>
+                <w:szCs w:val="24"/>
+              </w:rPr>
+              <w:t>Small changes to user interface to make the site more user friendly.</w:t>
+            </w:r>
+          </w:p>
+        </w:tc>
+        <w:tc>
+          <w:tcPr>
+            <w:tcW w:w="2019" w:type="dxa"/>
+          </w:tcPr>
+          <w:p>
+            <w:pPr>
+              <w:pStyle w:val="NoSpacing"/>
+              <w:jc w:val="center"/>
+              <w:rPr>
+                <w:rFonts w:eastAsia="Times New Roman" w:cs="Times New Roman"/>
+                <w:sz w:val="24"/>
+                <w:szCs w:val="24"/>
+              </w:rPr>
+            </w:pPr>
+            <w:r>
+              <w:rPr>
+                <w:rFonts w:eastAsia="Times New Roman" w:cs="Times New Roman"/>
+                <w:sz w:val="24"/>
+                <w:szCs w:val="24"/>
+              </w:rPr>
+              <w:t>1/6/2010</w:t>
+            </w:r>
+          </w:p>
+        </w:tc>
+      </w:tr>
+      <w:tr>
+        <w:trPr>
+          <w:trHeight w:val="188"/>
+          <w:jc w:val="center"/>
+        </w:trPr>
+        <w:tc>
+          <w:tcPr>
+            <w:tcW w:w="7431" w:type="dxa"/>
+          </w:tcPr>
+          <w:p>
+            <w:pPr>
+              <w:pStyle w:val="NoSpacing"/>
+              <w:rPr>
+                <w:rFonts w:eastAsia="Times New Roman" w:cs="Times New Roman"/>
+                <w:sz w:val="24"/>
+                <w:szCs w:val="24"/>
+              </w:rPr>
+            </w:pPr>
+            <w:r>
+              <w:rPr>
+                <w:rFonts w:eastAsia="Times New Roman" w:cs="Times New Roman"/>
+                <w:sz w:val="24"/>
+                <w:szCs w:val="24"/>
+              </w:rPr>
+              <w:t>Add repository for C# code on github</w:t>
+            </w:r>
+          </w:p>
+        </w:tc>
+        <w:tc>
+          <w:tcPr>
+            <w:tcW w:w="2019" w:type="dxa"/>
+          </w:tcPr>
+          <w:p>
+            <w:pPr>
+              <w:pStyle w:val="NoSpacing"/>
+              <w:jc w:val="center"/>
+              <w:rPr>
+                <w:rFonts w:eastAsia="Times New Roman" w:cs="Times New Roman"/>
+                <w:sz w:val="24"/>
+                <w:szCs w:val="24"/>
+              </w:rPr>
+            </w:pPr>
+            <w:r>
+              <w:rPr>
+                <w:rFonts w:eastAsia="Times New Roman" w:cs="Times New Roman"/>
+                <w:sz w:val="24"/>
+                <w:szCs w:val="24"/>
+              </w:rPr>
+              <w:t>2/8/2010</w:t>
+            </w:r>
+          </w:p>
+        </w:tc>
+      </w:tr>
+      <w:tr>
+        <w:trPr>
+          <w:trHeight w:val="188"/>
+          <w:jc w:val="center"/>
+        </w:trPr>
+        <w:tc>
+          <w:tcPr>
+            <w:tcW w:w="7431" w:type="dxa"/>
+          </w:tcPr>
+          <w:p>
+            <w:pPr>
+              <w:pStyle w:val="NoSpacing"/>
+              <w:rPr>
+                <w:rFonts w:eastAsia="Times New Roman" w:cs="Times New Roman"/>
+                <w:sz w:val="24"/>
+                <w:szCs w:val="24"/>
+              </w:rPr>
+            </w:pPr>
+            <w:r>
+              <w:rPr>
+                <w:rFonts w:eastAsia="Times New Roman" w:cs="Times New Roman"/>
+                <w:sz w:val="24"/>
+                <w:szCs w:val="24"/>
+              </w:rPr>
+              <w:t>Add repository for previous releases on github</w:t>
+            </w:r>
+          </w:p>
+        </w:tc>
+        <w:tc>
+          <w:tcPr>
+            <w:tcW w:w="2019" w:type="dxa"/>
+          </w:tcPr>
+          <w:p>
+            <w:pPr>
+              <w:pStyle w:val="NoSpacing"/>
+              <w:jc w:val="center"/>
+              <w:rPr>
+                <w:rFonts w:eastAsia="Times New Roman" w:cs="Times New Roman"/>
+                <w:sz w:val="24"/>
+                <w:szCs w:val="24"/>
+              </w:rPr>
+            </w:pPr>
+            <w:r>
+              <w:rPr>
+                <w:rFonts w:eastAsia="Times New Roman" w:cs="Times New Roman"/>
+                <w:sz w:val="24"/>
+                <w:szCs w:val="24"/>
+              </w:rPr>
+              <w:t>2/4/2010</w:t>
+            </w:r>
           </w:p>
         </w:tc>
       </w:tr>

</xml_diff>

<commit_message>
updated docs for meeting 3
</commit_message>
<xml_diff>
--- a/Stargazer_ChangeRequests.docx
+++ b/Stargazer_ChangeRequests.docx
@@ -1463,6 +1463,14 @@
               </w:rPr>
               <w:t>Add libraries to web application</w:t>
             </w:r>
+            <w:r>
+              <w:rPr>
+                <w:rFonts w:eastAsia="Times New Roman" w:cs="Times New Roman"/>
+                <w:sz w:val="24"/>
+                <w:szCs w:val="24"/>
+              </w:rPr>
+              <w:t xml:space="preserve"> using an AJAXified text field with auto completion.</w:t>
+            </w:r>
           </w:p>
         </w:tc>
         <w:tc>
@@ -1479,6 +1487,14 @@
                 <w:szCs w:val="24"/>
               </w:rPr>
             </w:pPr>
+            <w:r>
+              <w:rPr>
+                <w:rFonts w:eastAsia="Times New Roman" w:cs="Times New Roman"/>
+                <w:sz w:val="24"/>
+                <w:szCs w:val="24"/>
+              </w:rPr>
+              <w:t>2/10/2010</w:t>
+            </w:r>
           </w:p>
         </w:tc>
       </w:tr>
@@ -1559,7 +1575,23 @@
                 <w:sz w:val="24"/>
                 <w:szCs w:val="24"/>
               </w:rPr>
-              <w:t>Small changes to user interface to make the site more user friendly.</w:t>
+              <w:t xml:space="preserve">Small changes to user interface </w:t>
+            </w:r>
+            <w:r>
+              <w:rPr>
+                <w:rFonts w:eastAsia="Times New Roman" w:cs="Times New Roman"/>
+                <w:sz w:val="24"/>
+                <w:szCs w:val="24"/>
+              </w:rPr>
+              <w:t xml:space="preserve">when creating forms </w:t>
+            </w:r>
+            <w:r>
+              <w:rPr>
+                <w:rFonts w:eastAsia="Times New Roman" w:cs="Times New Roman"/>
+                <w:sz w:val="24"/>
+                <w:szCs w:val="24"/>
+              </w:rPr>
+              <w:t>to make the site more user friendly.</w:t>
             </w:r>
           </w:p>
         </w:tc>
@@ -1612,7 +1644,31 @@
                 <w:sz w:val="24"/>
                 <w:szCs w:val="24"/>
               </w:rPr>
-              <w:t>Add repository for C# code on github</w:t>
+              <w:t xml:space="preserve">Add repository for C# code on </w:t>
+            </w:r>
+            <w:r>
+              <w:rPr>
+                <w:rFonts w:eastAsia="Times New Roman" w:cs="Times New Roman"/>
+                <w:sz w:val="24"/>
+                <w:szCs w:val="24"/>
+              </w:rPr>
+              <w:t>G</w:t>
+            </w:r>
+            <w:r>
+              <w:rPr>
+                <w:rFonts w:eastAsia="Times New Roman" w:cs="Times New Roman"/>
+                <w:sz w:val="24"/>
+                <w:szCs w:val="24"/>
+              </w:rPr>
+              <w:t>ithub</w:t>
+            </w:r>
+            <w:r>
+              <w:rPr>
+                <w:rFonts w:eastAsia="Times New Roman" w:cs="Times New Roman"/>
+                <w:sz w:val="24"/>
+                <w:szCs w:val="24"/>
+              </w:rPr>
+              <w:t>.</w:t>
             </w:r>
           </w:p>
         </w:tc>
@@ -1665,7 +1721,31 @@
                 <w:sz w:val="24"/>
                 <w:szCs w:val="24"/>
               </w:rPr>
-              <w:t>Add repository for previous releases on github</w:t>
+              <w:t xml:space="preserve">Add repository for previous releases on </w:t>
+            </w:r>
+            <w:r>
+              <w:rPr>
+                <w:rFonts w:eastAsia="Times New Roman" w:cs="Times New Roman"/>
+                <w:sz w:val="24"/>
+                <w:szCs w:val="24"/>
+              </w:rPr>
+              <w:t>G</w:t>
+            </w:r>
+            <w:r>
+              <w:rPr>
+                <w:rFonts w:eastAsia="Times New Roman" w:cs="Times New Roman"/>
+                <w:sz w:val="24"/>
+                <w:szCs w:val="24"/>
+              </w:rPr>
+              <w:t>ithub</w:t>
+            </w:r>
+            <w:r>
+              <w:rPr>
+                <w:rFonts w:eastAsia="Times New Roman" w:cs="Times New Roman"/>
+                <w:sz w:val="24"/>
+                <w:szCs w:val="24"/>
+              </w:rPr>
+              <w:t>.</w:t>
             </w:r>
           </w:p>
         </w:tc>
@@ -1690,6 +1770,367 @@
                 <w:szCs w:val="24"/>
               </w:rPr>
               <w:t>2/4/2010</w:t>
+            </w:r>
+          </w:p>
+        </w:tc>
+      </w:tr>
+      <w:tr>
+        <w:trPr>
+          <w:trHeight w:val="188"/>
+          <w:jc w:val="center"/>
+        </w:trPr>
+        <w:tc>
+          <w:tcPr>
+            <w:tcW w:w="7431" w:type="dxa"/>
+          </w:tcPr>
+          <w:p>
+            <w:pPr>
+              <w:pStyle w:val="NoSpacing"/>
+              <w:rPr>
+                <w:rFonts w:eastAsia="Times New Roman" w:cs="Times New Roman"/>
+                <w:sz w:val="24"/>
+                <w:szCs w:val="24"/>
+              </w:rPr>
+            </w:pPr>
+            <w:r>
+              <w:rPr>
+                <w:rFonts w:eastAsia="Times New Roman" w:cs="Times New Roman"/>
+                <w:sz w:val="24"/>
+                <w:szCs w:val="24"/>
+              </w:rPr>
+              <w:t>Re-design and categorize online help; have main section with links to other more detailed sections.</w:t>
+            </w:r>
+          </w:p>
+        </w:tc>
+        <w:tc>
+          <w:tcPr>
+            <w:tcW w:w="2019" w:type="dxa"/>
+          </w:tcPr>
+          <w:p>
+            <w:pPr>
+              <w:pStyle w:val="NoSpacing"/>
+              <w:jc w:val="center"/>
+              <w:rPr>
+                <w:rFonts w:eastAsia="Times New Roman" w:cs="Times New Roman"/>
+                <w:sz w:val="24"/>
+                <w:szCs w:val="24"/>
+              </w:rPr>
+            </w:pPr>
+            <w:r>
+              <w:rPr>
+                <w:rFonts w:eastAsia="Times New Roman" w:cs="Times New Roman"/>
+                <w:sz w:val="24"/>
+                <w:szCs w:val="24"/>
+              </w:rPr>
+              <w:t>2/17/2010</w:t>
+            </w:r>
+          </w:p>
+        </w:tc>
+      </w:tr>
+      <w:tr>
+        <w:trPr>
+          <w:trHeight w:val="188"/>
+          <w:jc w:val="center"/>
+        </w:trPr>
+        <w:tc>
+          <w:tcPr>
+            <w:tcW w:w="7431" w:type="dxa"/>
+          </w:tcPr>
+          <w:p>
+            <w:pPr>
+              <w:pStyle w:val="NoSpacing"/>
+              <w:rPr>
+                <w:rFonts w:eastAsia="Times New Roman" w:cs="Times New Roman"/>
+                <w:sz w:val="24"/>
+                <w:szCs w:val="24"/>
+              </w:rPr>
+            </w:pPr>
+            <w:r>
+              <w:rPr>
+                <w:rFonts w:eastAsia="Times New Roman" w:cs="Times New Roman"/>
+                <w:sz w:val="24"/>
+                <w:szCs w:val="24"/>
+              </w:rPr>
+              <w:t xml:space="preserve">Add validations for schedules so that a newly created schedule </w:t>
+            </w:r>
+            <w:r>
+              <w:rPr>
+                <w:rFonts w:eastAsia="Times New Roman" w:cs="Times New Roman"/>
+                <w:sz w:val="24"/>
+                <w:szCs w:val="24"/>
+              </w:rPr>
+              <w:lastRenderedPageBreak/>
+              <w:t>cannot overlap with another schedule.</w:t>
+            </w:r>
+          </w:p>
+        </w:tc>
+        <w:tc>
+          <w:tcPr>
+            <w:tcW w:w="2019" w:type="dxa"/>
+          </w:tcPr>
+          <w:p>
+            <w:pPr>
+              <w:pStyle w:val="NoSpacing"/>
+              <w:jc w:val="center"/>
+              <w:rPr>
+                <w:rFonts w:eastAsia="Times New Roman" w:cs="Times New Roman"/>
+                <w:sz w:val="24"/>
+                <w:szCs w:val="24"/>
+              </w:rPr>
+            </w:pPr>
+            <w:r>
+              <w:rPr>
+                <w:rFonts w:eastAsia="Times New Roman" w:cs="Times New Roman"/>
+                <w:sz w:val="24"/>
+                <w:szCs w:val="24"/>
+              </w:rPr>
+              <w:lastRenderedPageBreak/>
+              <w:t>2/18/2010</w:t>
+            </w:r>
+          </w:p>
+        </w:tc>
+      </w:tr>
+      <w:tr>
+        <w:trPr>
+          <w:trHeight w:val="188"/>
+          <w:jc w:val="center"/>
+        </w:trPr>
+        <w:tc>
+          <w:tcPr>
+            <w:tcW w:w="7431" w:type="dxa"/>
+          </w:tcPr>
+          <w:p>
+            <w:pPr>
+              <w:pStyle w:val="NoSpacing"/>
+              <w:rPr>
+                <w:rFonts w:eastAsia="Times New Roman" w:cs="Times New Roman"/>
+                <w:sz w:val="24"/>
+                <w:szCs w:val="24"/>
+              </w:rPr>
+            </w:pPr>
+            <w:r>
+              <w:rPr>
+                <w:rFonts w:eastAsia="Times New Roman" w:cs="Times New Roman"/>
+                <w:sz w:val="24"/>
+                <w:szCs w:val="24"/>
+              </w:rPr>
+              <w:lastRenderedPageBreak/>
+              <w:t>Add pagination</w:t>
+            </w:r>
+            <w:r>
+              <w:rPr>
+                <w:rFonts w:eastAsia="Times New Roman" w:cs="Times New Roman"/>
+                <w:sz w:val="24"/>
+                <w:szCs w:val="24"/>
+              </w:rPr>
+              <w:t xml:space="preserve"> to schedule index and users index</w:t>
+            </w:r>
+            <w:r>
+              <w:rPr>
+                <w:rFonts w:eastAsia="Times New Roman" w:cs="Times New Roman"/>
+                <w:sz w:val="24"/>
+                <w:szCs w:val="24"/>
+              </w:rPr>
+              <w:t>.</w:t>
+            </w:r>
+          </w:p>
+        </w:tc>
+        <w:tc>
+          <w:tcPr>
+            <w:tcW w:w="2019" w:type="dxa"/>
+          </w:tcPr>
+          <w:p>
+            <w:pPr>
+              <w:pStyle w:val="NoSpacing"/>
+              <w:jc w:val="center"/>
+              <w:rPr>
+                <w:rFonts w:eastAsia="Times New Roman" w:cs="Times New Roman"/>
+                <w:sz w:val="24"/>
+                <w:szCs w:val="24"/>
+              </w:rPr>
+            </w:pPr>
+            <w:r>
+              <w:rPr>
+                <w:rFonts w:eastAsia="Times New Roman" w:cs="Times New Roman"/>
+                <w:sz w:val="24"/>
+                <w:szCs w:val="24"/>
+              </w:rPr>
+              <w:t>2/15/2010</w:t>
+            </w:r>
+          </w:p>
+        </w:tc>
+      </w:tr>
+      <w:tr>
+        <w:trPr>
+          <w:trHeight w:val="188"/>
+          <w:jc w:val="center"/>
+        </w:trPr>
+        <w:tc>
+          <w:tcPr>
+            <w:tcW w:w="7431" w:type="dxa"/>
+          </w:tcPr>
+          <w:p>
+            <w:pPr>
+              <w:pStyle w:val="NoSpacing"/>
+              <w:rPr>
+                <w:rFonts w:eastAsia="Times New Roman" w:cs="Times New Roman"/>
+                <w:sz w:val="24"/>
+                <w:szCs w:val="24"/>
+              </w:rPr>
+            </w:pPr>
+            <w:r>
+              <w:rPr>
+                <w:rFonts w:eastAsia="Times New Roman" w:cs="Times New Roman"/>
+                <w:sz w:val="24"/>
+                <w:szCs w:val="24"/>
+              </w:rPr>
+              <w:t xml:space="preserve">Add search </w:t>
+            </w:r>
+            <w:r>
+              <w:rPr>
+                <w:rFonts w:eastAsia="Times New Roman" w:cs="Times New Roman"/>
+                <w:sz w:val="24"/>
+                <w:szCs w:val="24"/>
+              </w:rPr>
+              <w:t>feature</w:t>
+            </w:r>
+            <w:r>
+              <w:rPr>
+                <w:rFonts w:eastAsia="Times New Roman" w:cs="Times New Roman"/>
+                <w:sz w:val="24"/>
+                <w:szCs w:val="24"/>
+              </w:rPr>
+              <w:t xml:space="preserve"> to users index.</w:t>
+            </w:r>
+          </w:p>
+        </w:tc>
+        <w:tc>
+          <w:tcPr>
+            <w:tcW w:w="2019" w:type="dxa"/>
+          </w:tcPr>
+          <w:p>
+            <w:pPr>
+              <w:pStyle w:val="NoSpacing"/>
+              <w:jc w:val="center"/>
+              <w:rPr>
+                <w:rFonts w:eastAsia="Times New Roman" w:cs="Times New Roman"/>
+                <w:sz w:val="24"/>
+                <w:szCs w:val="24"/>
+              </w:rPr>
+            </w:pPr>
+            <w:r>
+              <w:rPr>
+                <w:rFonts w:eastAsia="Times New Roman" w:cs="Times New Roman"/>
+                <w:sz w:val="24"/>
+                <w:szCs w:val="24"/>
+              </w:rPr>
+              <w:t>2/15/2010</w:t>
+            </w:r>
+          </w:p>
+        </w:tc>
+      </w:tr>
+      <w:tr>
+        <w:trPr>
+          <w:trHeight w:val="188"/>
+          <w:jc w:val="center"/>
+        </w:trPr>
+        <w:tc>
+          <w:tcPr>
+            <w:tcW w:w="7431" w:type="dxa"/>
+          </w:tcPr>
+          <w:p>
+            <w:pPr>
+              <w:pStyle w:val="NoSpacing"/>
+              <w:rPr>
+                <w:rFonts w:eastAsia="Times New Roman" w:cs="Times New Roman"/>
+                <w:sz w:val="24"/>
+                <w:szCs w:val="24"/>
+              </w:rPr>
+            </w:pPr>
+            <w:r>
+              <w:rPr>
+                <w:rFonts w:eastAsia="Times New Roman" w:cs="Times New Roman"/>
+                <w:sz w:val="24"/>
+                <w:szCs w:val="24"/>
+              </w:rPr>
+              <w:t>Add JavaScript calendar to schedule form.</w:t>
+            </w:r>
+          </w:p>
+        </w:tc>
+        <w:tc>
+          <w:tcPr>
+            <w:tcW w:w="2019" w:type="dxa"/>
+          </w:tcPr>
+          <w:p>
+            <w:pPr>
+              <w:pStyle w:val="NoSpacing"/>
+              <w:jc w:val="center"/>
+              <w:rPr>
+                <w:rFonts w:eastAsia="Times New Roman" w:cs="Times New Roman"/>
+                <w:sz w:val="24"/>
+                <w:szCs w:val="24"/>
+              </w:rPr>
+            </w:pPr>
+            <w:r>
+              <w:rPr>
+                <w:rFonts w:eastAsia="Times New Roman" w:cs="Times New Roman"/>
+                <w:sz w:val="24"/>
+                <w:szCs w:val="24"/>
+              </w:rPr>
+              <w:t>2/17/2010</w:t>
+            </w:r>
+          </w:p>
+        </w:tc>
+      </w:tr>
+      <w:tr>
+        <w:trPr>
+          <w:trHeight w:val="188"/>
+          <w:jc w:val="center"/>
+        </w:trPr>
+        <w:tc>
+          <w:tcPr>
+            <w:tcW w:w="7431" w:type="dxa"/>
+          </w:tcPr>
+          <w:p>
+            <w:pPr>
+              <w:pStyle w:val="NoSpacing"/>
+              <w:rPr>
+                <w:rFonts w:eastAsia="Times New Roman" w:cs="Times New Roman"/>
+                <w:sz w:val="24"/>
+                <w:szCs w:val="24"/>
+              </w:rPr>
+            </w:pPr>
+            <w:r>
+              <w:rPr>
+                <w:rFonts w:eastAsia="Times New Roman" w:cs="Times New Roman"/>
+                <w:sz w:val="24"/>
+                <w:szCs w:val="24"/>
+              </w:rPr>
+              <w:t>Add JavaScript calendar to the schedules index search feature.</w:t>
+            </w:r>
+          </w:p>
+        </w:tc>
+        <w:tc>
+          <w:tcPr>
+            <w:tcW w:w="2019" w:type="dxa"/>
+          </w:tcPr>
+          <w:p>
+            <w:pPr>
+              <w:pStyle w:val="NoSpacing"/>
+              <w:jc w:val="center"/>
+              <w:rPr>
+                <w:rFonts w:eastAsia="Times New Roman" w:cs="Times New Roman"/>
+                <w:sz w:val="24"/>
+                <w:szCs w:val="24"/>
+              </w:rPr>
+            </w:pPr>
+            <w:r>
+              <w:rPr>
+                <w:rFonts w:eastAsia="Times New Roman" w:cs="Times New Roman"/>
+                <w:sz w:val="24"/>
+                <w:szCs w:val="24"/>
+              </w:rPr>
+              <w:t>2/17/2010</w:t>
             </w:r>
           </w:p>
         </w:tc>
@@ -1716,7 +2157,7 @@
 
 <file path=word/endnotes.xml><?xml version="1.0" encoding="utf-8"?>
 <w:endnotes xmlns:ve="http://schemas.openxmlformats.org/markup-compatibility/2006" xmlns:o="urn:schemas-microsoft-com:office:office" xmlns:r="http://schemas.openxmlformats.org/officeDocument/2006/relationships" xmlns:m="http://schemas.openxmlformats.org/officeDocument/2006/math" xmlns:v="urn:schemas-microsoft-com:vml" xmlns:wp="http://schemas.openxmlformats.org/drawingml/2006/wordprocessingDrawing" xmlns:w10="urn:schemas-microsoft-com:office:word" xmlns:w="http://schemas.openxmlformats.org/wordprocessingml/2006/main" xmlns:wne="http://schemas.microsoft.com/office/word/2006/wordml">
-  <w:endnote w:type="separator" w:id="0">
+  <w:endnote w:type="separator" w:id="-1">
     <w:p>
       <w:pPr>
         <w:spacing w:after="0" w:line="240" w:lineRule="auto"/>
@@ -1726,7 +2167,7 @@
       </w:r>
     </w:p>
   </w:endnote>
-  <w:endnote w:type="continuationSeparator" w:id="1">
+  <w:endnote w:type="continuationSeparator" w:id="0">
     <w:p>
       <w:pPr>
         <w:spacing w:after="0" w:line="240" w:lineRule="auto"/>
@@ -1800,7 +2241,7 @@
 
 <file path=word/footnotes.xml><?xml version="1.0" encoding="utf-8"?>
 <w:footnotes xmlns:ve="http://schemas.openxmlformats.org/markup-compatibility/2006" xmlns:o="urn:schemas-microsoft-com:office:office" xmlns:r="http://schemas.openxmlformats.org/officeDocument/2006/relationships" xmlns:m="http://schemas.openxmlformats.org/officeDocument/2006/math" xmlns:v="urn:schemas-microsoft-com:vml" xmlns:wp="http://schemas.openxmlformats.org/drawingml/2006/wordprocessingDrawing" xmlns:w10="urn:schemas-microsoft-com:office:word" xmlns:w="http://schemas.openxmlformats.org/wordprocessingml/2006/main" xmlns:wne="http://schemas.microsoft.com/office/word/2006/wordml">
-  <w:footnote w:type="separator" w:id="0">
+  <w:footnote w:type="separator" w:id="-1">
     <w:p>
       <w:pPr>
         <w:spacing w:after="0" w:line="240" w:lineRule="auto"/>
@@ -1810,7 +2251,7 @@
       </w:r>
     </w:p>
   </w:footnote>
-  <w:footnote w:type="continuationSeparator" w:id="1">
+  <w:footnote w:type="continuationSeparator" w:id="0">
     <w:p>
       <w:pPr>
         <w:spacing w:after="0" w:line="240" w:lineRule="auto"/>
@@ -5564,7 +6005,7 @@
 </file>
 
 <file path=customXml/itemProps2.xml><?xml version="1.0" encoding="utf-8"?>
-<ds:datastoreItem xmlns:ds="http://schemas.openxmlformats.org/officeDocument/2006/customXml" ds:itemID="{B22FAB46-5F8A-4C5D-965B-08C217E9949B}">
+<ds:datastoreItem xmlns:ds="http://schemas.openxmlformats.org/officeDocument/2006/customXml" ds:itemID="{2BBF6F2E-AF96-4F12-BEA1-362201E35991}">
   <ds:schemaRefs>
     <ds:schemaRef ds:uri="http://schemas.openxmlformats.org/officeDocument/2006/bibliography"/>
   </ds:schemaRefs>

</xml_diff>